<commit_message>
añadida mas info al documento
</commit_message>
<xml_diff>
--- a/docs/Doc Proyecto 1.docx
+++ b/docs/Doc Proyecto 1.docx
@@ -9,7 +9,7 @@
           <w:u w:val="none"/>
         </w:rPr>
       </w:pPr>
-      <w:bookmarkStart w:id="0" w:name="_Toc69033644"/>
+      <w:bookmarkStart w:id="0" w:name="_Toc69045373"/>
       <w:r>
         <w:t>Proyecto 1: Entrega 2.</w:t>
       </w:r>
@@ -19,7 +19,7 @@
       <w:pPr>
         <w:pStyle w:val="Ttulo2"/>
       </w:pPr>
-      <w:bookmarkStart w:id="1" w:name="_Toc69033645"/>
+      <w:bookmarkStart w:id="1" w:name="_Toc69045374"/>
       <w:r>
         <w:t>Integrantes:</w:t>
       </w:r>
@@ -48,17 +48,27 @@
         <w:rPr>
           <w:lang w:val="es-MX"/>
         </w:rPr>
-        <w:t>Esteban Gonzalez Amaya - 202010737</w:t>
+        <w:t xml:space="preserve">Esteban </w:t>
+      </w:r>
+      <w:proofErr w:type="spellStart"/>
+      <w:r>
+        <w:rPr>
+          <w:lang w:val="es-MX"/>
+        </w:rPr>
+        <w:t>Gonzalez</w:t>
+      </w:r>
+      <w:proofErr w:type="spellEnd"/>
+      <w:r>
+        <w:rPr>
+          <w:lang w:val="es-MX"/>
+        </w:rPr>
+        <w:t xml:space="preserve"> Amaya - 202010737</w:t>
       </w:r>
     </w:p>
     <w:sdt>
       <w:sdtPr>
         <w:rPr>
           <w:rFonts w:asciiTheme="minorHAnsi" w:eastAsiaTheme="minorHAnsi" w:hAnsiTheme="minorHAnsi" w:cstheme="minorBidi"/>
-          <w:b w:val="0"/>
-          <w:bCs w:val="0"/>
-          <w:i w:val="0"/>
-          <w:iCs w:val="0"/>
           <w:sz w:val="22"/>
           <w:szCs w:val="22"/>
           <w:u w:val="none"/>
@@ -72,6 +82,11 @@
       </w:sdtPr>
       <w:sdtEndPr>
         <w:rPr>
+          <w:rFonts w:ascii="Times New Roman" w:hAnsi="Times New Roman" w:cs="Times New Roman"/>
+          <w:b w:val="0"/>
+          <w:bCs w:val="0"/>
+          <w:i w:val="0"/>
+          <w:iCs w:val="0"/>
           <w:lang w:val="es-ES"/>
         </w:rPr>
       </w:sdtEndPr>
@@ -91,7 +106,7 @@
               <w:tab w:val="right" w:leader="dot" w:pos="8828"/>
             </w:tabs>
             <w:rPr>
-              <w:rFonts w:eastAsiaTheme="minorEastAsia"/>
+              <w:rFonts w:asciiTheme="minorHAnsi" w:eastAsiaTheme="minorEastAsia" w:hAnsiTheme="minorHAnsi" w:cstheme="minorBidi"/>
               <w:noProof/>
               <w:lang w:eastAsia="es-CO"/>
             </w:rPr>
@@ -105,7 +120,7 @@
           <w:r>
             <w:fldChar w:fldCharType="separate"/>
           </w:r>
-          <w:hyperlink w:anchor="_Toc69033644" w:history="1">
+          <w:hyperlink w:anchor="_Toc69045373" w:history="1">
             <w:r>
               <w:rPr>
                 <w:rStyle w:val="Hipervnculo"/>
@@ -132,7 +147,7 @@
                 <w:noProof/>
                 <w:webHidden/>
               </w:rPr>
-              <w:instrText xml:space="preserve"> PAGEREF _Toc69033644 \h </w:instrText>
+              <w:instrText xml:space="preserve"> PAGEREF _Toc69045373 \h </w:instrText>
             </w:r>
             <w:r>
               <w:rPr>
@@ -170,12 +185,12 @@
               <w:tab w:val="right" w:leader="dot" w:pos="8828"/>
             </w:tabs>
             <w:rPr>
-              <w:rFonts w:eastAsiaTheme="minorEastAsia"/>
+              <w:rFonts w:asciiTheme="minorHAnsi" w:eastAsiaTheme="minorEastAsia" w:hAnsiTheme="minorHAnsi" w:cstheme="minorBidi"/>
               <w:noProof/>
               <w:lang w:eastAsia="es-CO"/>
             </w:rPr>
           </w:pPr>
-          <w:hyperlink w:anchor="_Toc69033645" w:history="1">
+          <w:hyperlink w:anchor="_Toc69045374" w:history="1">
             <w:r>
               <w:rPr>
                 <w:rStyle w:val="Hipervnculo"/>
@@ -202,7 +217,7 @@
                 <w:noProof/>
                 <w:webHidden/>
               </w:rPr>
-              <w:instrText xml:space="preserve"> PAGEREF _Toc69033645 \h </w:instrText>
+              <w:instrText xml:space="preserve"> PAGEREF _Toc69045374 \h </w:instrText>
             </w:r>
             <w:r>
               <w:rPr>
@@ -240,12 +255,12 @@
               <w:tab w:val="right" w:leader="dot" w:pos="8828"/>
             </w:tabs>
             <w:rPr>
-              <w:rFonts w:eastAsiaTheme="minorEastAsia"/>
+              <w:rFonts w:asciiTheme="minorHAnsi" w:eastAsiaTheme="minorEastAsia" w:hAnsiTheme="minorHAnsi" w:cstheme="minorBidi"/>
               <w:noProof/>
               <w:lang w:eastAsia="es-CO"/>
             </w:rPr>
           </w:pPr>
-          <w:hyperlink w:anchor="_Toc69033646" w:history="1">
+          <w:hyperlink w:anchor="_Toc69045375" w:history="1">
             <w:r>
               <w:rPr>
                 <w:rStyle w:val="Hipervnculo"/>
@@ -272,7 +287,7 @@
                 <w:noProof/>
                 <w:webHidden/>
               </w:rPr>
-              <w:instrText xml:space="preserve"> PAGEREF _Toc69033646 \h </w:instrText>
+              <w:instrText xml:space="preserve"> PAGEREF _Toc69045375 \h </w:instrText>
             </w:r>
             <w:r>
               <w:rPr>
@@ -310,12 +325,12 @@
               <w:tab w:val="right" w:leader="dot" w:pos="8828"/>
             </w:tabs>
             <w:rPr>
-              <w:rFonts w:eastAsiaTheme="minorEastAsia"/>
+              <w:rFonts w:asciiTheme="minorHAnsi" w:eastAsiaTheme="minorEastAsia" w:hAnsiTheme="minorHAnsi" w:cstheme="minorBidi"/>
               <w:noProof/>
               <w:lang w:eastAsia="es-CO"/>
             </w:rPr>
           </w:pPr>
-          <w:hyperlink w:anchor="_Toc69033647" w:history="1">
+          <w:hyperlink w:anchor="_Toc69045376" w:history="1">
             <w:r>
               <w:rPr>
                 <w:rStyle w:val="Hipervnculo"/>
@@ -342,7 +357,7 @@
                 <w:noProof/>
                 <w:webHidden/>
               </w:rPr>
-              <w:instrText xml:space="preserve"> PAGEREF _Toc69033647 \h </w:instrText>
+              <w:instrText xml:space="preserve"> PAGEREF _Toc69045376 \h </w:instrText>
             </w:r>
             <w:r>
               <w:rPr>
@@ -380,12 +395,12 @@
               <w:tab w:val="right" w:leader="dot" w:pos="8828"/>
             </w:tabs>
             <w:rPr>
-              <w:rFonts w:eastAsiaTheme="minorEastAsia"/>
+              <w:rFonts w:asciiTheme="minorHAnsi" w:eastAsiaTheme="minorEastAsia" w:hAnsiTheme="minorHAnsi" w:cstheme="minorBidi"/>
               <w:noProof/>
               <w:lang w:eastAsia="es-CO"/>
             </w:rPr>
           </w:pPr>
-          <w:hyperlink w:anchor="_Toc69033648" w:history="1">
+          <w:hyperlink w:anchor="_Toc69045377" w:history="1">
             <w:r>
               <w:rPr>
                 <w:rStyle w:val="Hipervnculo"/>
@@ -412,7 +427,7 @@
                 <w:noProof/>
                 <w:webHidden/>
               </w:rPr>
-              <w:instrText xml:space="preserve"> PAGEREF _Toc69033648 \h </w:instrText>
+              <w:instrText xml:space="preserve"> PAGEREF _Toc69045377 \h </w:instrText>
             </w:r>
             <w:r>
               <w:rPr>
@@ -450,12 +465,12 @@
               <w:tab w:val="right" w:leader="dot" w:pos="8828"/>
             </w:tabs>
             <w:rPr>
-              <w:rFonts w:eastAsiaTheme="minorEastAsia"/>
+              <w:rFonts w:asciiTheme="minorHAnsi" w:eastAsiaTheme="minorEastAsia" w:hAnsiTheme="minorHAnsi" w:cstheme="minorBidi"/>
               <w:noProof/>
               <w:lang w:eastAsia="es-CO"/>
             </w:rPr>
           </w:pPr>
-          <w:hyperlink w:anchor="_Toc69033649" w:history="1">
+          <w:hyperlink w:anchor="_Toc69045378" w:history="1">
             <w:r>
               <w:rPr>
                 <w:rStyle w:val="Hipervnculo"/>
@@ -482,7 +497,7 @@
                 <w:noProof/>
                 <w:webHidden/>
               </w:rPr>
-              <w:instrText xml:space="preserve"> PAGEREF _Toc69033649 \h </w:instrText>
+              <w:instrText xml:space="preserve"> PAGEREF _Toc69045378 \h </w:instrText>
             </w:r>
             <w:r>
               <w:rPr>
@@ -503,6 +518,144 @@
                 <w:webHidden/>
               </w:rPr>
               <w:t>2</w:t>
+            </w:r>
+            <w:r>
+              <w:rPr>
+                <w:noProof/>
+                <w:webHidden/>
+              </w:rPr>
+              <w:fldChar w:fldCharType="end"/>
+            </w:r>
+          </w:hyperlink>
+        </w:p>
+        <w:p>
+          <w:pPr>
+            <w:pStyle w:val="TDC3"/>
+            <w:tabs>
+              <w:tab w:val="right" w:leader="dot" w:pos="8828"/>
+            </w:tabs>
+            <w:rPr>
+              <w:noProof/>
+            </w:rPr>
+          </w:pPr>
+          <w:hyperlink w:anchor="_Toc69045379" w:history="1">
+            <w:r>
+              <w:rPr>
+                <w:rStyle w:val="Hipervnculo"/>
+                <w:noProof/>
+              </w:rPr>
+              <w:t>Diagrama de función.</w:t>
+            </w:r>
+            <w:r>
+              <w:rPr>
+                <w:noProof/>
+                <w:webHidden/>
+              </w:rPr>
+              <w:tab/>
+            </w:r>
+            <w:r>
+              <w:rPr>
+                <w:noProof/>
+                <w:webHidden/>
+              </w:rPr>
+              <w:fldChar w:fldCharType="begin"/>
+            </w:r>
+            <w:r>
+              <w:rPr>
+                <w:noProof/>
+                <w:webHidden/>
+              </w:rPr>
+              <w:instrText xml:space="preserve"> PAGEREF _Toc69045379 \h </w:instrText>
+            </w:r>
+            <w:r>
+              <w:rPr>
+                <w:noProof/>
+                <w:webHidden/>
+              </w:rPr>
+            </w:r>
+            <w:r>
+              <w:rPr>
+                <w:noProof/>
+                <w:webHidden/>
+              </w:rPr>
+              <w:fldChar w:fldCharType="separate"/>
+            </w:r>
+            <w:r>
+              <w:rPr>
+                <w:noProof/>
+                <w:webHidden/>
+              </w:rPr>
+              <w:t>2</w:t>
+            </w:r>
+            <w:r>
+              <w:rPr>
+                <w:noProof/>
+                <w:webHidden/>
+              </w:rPr>
+              <w:fldChar w:fldCharType="end"/>
+            </w:r>
+          </w:hyperlink>
+        </w:p>
+        <w:p>
+          <w:pPr>
+            <w:pStyle w:val="TDC2"/>
+            <w:tabs>
+              <w:tab w:val="right" w:leader="dot" w:pos="8828"/>
+            </w:tabs>
+            <w:rPr>
+              <w:rFonts w:asciiTheme="minorHAnsi" w:eastAsiaTheme="minorEastAsia" w:hAnsiTheme="minorHAnsi" w:cstheme="minorBidi"/>
+              <w:noProof/>
+              <w:lang w:eastAsia="es-CO"/>
+            </w:rPr>
+          </w:pPr>
+          <w:hyperlink w:anchor="_Toc69045380" w:history="1">
+            <w:r>
+              <w:rPr>
+                <w:rStyle w:val="Hipervnculo"/>
+                <w:noProof/>
+              </w:rPr>
+              <w:t>El método “main”:</w:t>
+            </w:r>
+            <w:r>
+              <w:rPr>
+                <w:noProof/>
+                <w:webHidden/>
+              </w:rPr>
+              <w:tab/>
+            </w:r>
+            <w:r>
+              <w:rPr>
+                <w:noProof/>
+                <w:webHidden/>
+              </w:rPr>
+              <w:fldChar w:fldCharType="begin"/>
+            </w:r>
+            <w:r>
+              <w:rPr>
+                <w:noProof/>
+                <w:webHidden/>
+              </w:rPr>
+              <w:instrText xml:space="preserve"> PAGEREF _Toc69045380 \h </w:instrText>
+            </w:r>
+            <w:r>
+              <w:rPr>
+                <w:noProof/>
+                <w:webHidden/>
+              </w:rPr>
+            </w:r>
+            <w:r>
+              <w:rPr>
+                <w:noProof/>
+                <w:webHidden/>
+              </w:rPr>
+              <w:fldChar w:fldCharType="separate"/>
+            </w:r>
+            <w:r>
+              <w:rPr>
+                <w:noProof/>
+                <w:webHidden/>
+              </w:rPr>
+              <w:t>3</w:t>
             </w:r>
             <w:r>
               <w:rPr>
@@ -528,7 +681,6 @@
     <w:p>
       <w:pPr>
         <w:rPr>
-          <w:u w:val="single"/>
           <w:lang w:val="es-MX"/>
         </w:rPr>
       </w:pPr>
@@ -537,9 +689,14 @@
       <w:pPr>
         <w:pStyle w:val="Ttulo2"/>
       </w:pPr>
-      <w:bookmarkStart w:id="2" w:name="_Toc69033646"/>
-      <w:r>
-        <w:t>Link Repositorio:</w:t>
+      <w:bookmarkStart w:id="2" w:name="_Toc69045375"/>
+      <w:proofErr w:type="gramStart"/>
+      <w:r>
+        <w:t>Link</w:t>
+      </w:r>
+      <w:proofErr w:type="gramEnd"/>
+      <w:r>
+        <w:t xml:space="preserve"> Repositorio:</w:t>
       </w:r>
       <w:bookmarkEnd w:id="2"/>
     </w:p>
@@ -553,20 +710,42 @@
         <w:rPr>
           <w:lang w:val="es-MX"/>
         </w:rPr>
-        <w:t>Existe un repositorio en GitHub a partir del cuál se manejó el trabajo en equipo, de esa misma forma, en este están todas las modificaciones hechas al código.</w:t>
-      </w:r>
-    </w:p>
-    <w:p>
-      <w:pPr>
-        <w:rPr>
-          <w:lang w:val="es-MX"/>
-        </w:rPr>
-      </w:pPr>
-      <w:r>
-        <w:rPr>
-          <w:lang w:val="es-MX"/>
-        </w:rPr>
-        <w:t>Link:</w:t>
+        <w:t xml:space="preserve">Existe un repositorio en GitHub a partir del </w:t>
+      </w:r>
+      <w:proofErr w:type="spellStart"/>
+      <w:r>
+        <w:rPr>
+          <w:lang w:val="es-MX"/>
+        </w:rPr>
+        <w:t>cuál</w:t>
+      </w:r>
+      <w:proofErr w:type="spellEnd"/>
+      <w:r>
+        <w:rPr>
+          <w:lang w:val="es-MX"/>
+        </w:rPr>
+        <w:t xml:space="preserve"> se manejó el trabajo en equipo, de esa misma forma, en este están todas las modificaciones hechas al código.</w:t>
+      </w:r>
+    </w:p>
+    <w:p>
+      <w:pPr>
+        <w:rPr>
+          <w:lang w:val="es-MX"/>
+        </w:rPr>
+      </w:pPr>
+      <w:proofErr w:type="gramStart"/>
+      <w:r>
+        <w:rPr>
+          <w:lang w:val="es-MX"/>
+        </w:rPr>
+        <w:t>Link</w:t>
+      </w:r>
+      <w:proofErr w:type="gramEnd"/>
+      <w:r>
+        <w:rPr>
+          <w:lang w:val="es-MX"/>
+        </w:rPr>
+        <w:t>:</w:t>
       </w:r>
     </w:p>
     <w:p>
@@ -596,7 +775,7 @@
       <w:pPr>
         <w:pStyle w:val="Ttulo2"/>
       </w:pPr>
-      <w:bookmarkStart w:id="3" w:name="_Toc69033647"/>
+      <w:bookmarkStart w:id="3" w:name="_Toc69045376"/>
       <w:r>
         <w:t>Objetivos funcionales:</w:t>
       </w:r>
@@ -604,15 +783,12 @@
     </w:p>
     <w:p>
       <w:pPr>
-        <w:spacing w:line="360" w:lineRule="auto"/>
-        <w:rPr>
-          <w:rFonts w:ascii="Times New Roman" w:hAnsi="Times New Roman" w:cs="Times New Roman"/>
-          <w:lang w:val="es-MX"/>
-        </w:rPr>
-      </w:pPr>
-      <w:r>
-        <w:rPr>
-          <w:rFonts w:ascii="Times New Roman" w:hAnsi="Times New Roman" w:cs="Times New Roman"/>
+        <w:rPr>
+          <w:lang w:val="es-MX"/>
+        </w:rPr>
+      </w:pPr>
+      <w:r>
+        <w:rPr>
           <w:lang w:val="es-MX"/>
         </w:rPr>
         <w:t>1. La aplicación debe generar un reporte de notas de un estudiante, que incluya los cursos tomados en cada semestre, promedio por semestre, promedio acumulado, semestre según créditos, estado académico y los cursos inscritos en el semestre actual.</w:t>
@@ -620,15 +796,12 @@
     </w:p>
     <w:p>
       <w:pPr>
-        <w:spacing w:line="360" w:lineRule="auto"/>
-        <w:rPr>
-          <w:rFonts w:ascii="Times New Roman" w:hAnsi="Times New Roman" w:cs="Times New Roman"/>
-          <w:lang w:val="es-MX"/>
-        </w:rPr>
-      </w:pPr>
-      <w:r>
-        <w:rPr>
-          <w:rFonts w:ascii="Times New Roman" w:hAnsi="Times New Roman" w:cs="Times New Roman"/>
+        <w:rPr>
+          <w:lang w:val="es-MX"/>
+        </w:rPr>
+      </w:pPr>
+      <w:r>
+        <w:rPr>
           <w:lang w:val="es-MX"/>
         </w:rPr>
         <w:t>2. La aplicación debe diferenciar el uso que hace un estudiante de ella a los cambios que los coordinadores puedan implementar.</w:t>
@@ -636,15 +809,12 @@
     </w:p>
     <w:p>
       <w:pPr>
-        <w:spacing w:line="360" w:lineRule="auto"/>
-        <w:rPr>
-          <w:rFonts w:ascii="Times New Roman" w:hAnsi="Times New Roman" w:cs="Times New Roman"/>
-          <w:lang w:val="es-MX"/>
-        </w:rPr>
-      </w:pPr>
-      <w:r>
-        <w:rPr>
-          <w:rFonts w:ascii="Times New Roman" w:hAnsi="Times New Roman" w:cs="Times New Roman"/>
+        <w:rPr>
+          <w:lang w:val="es-MX"/>
+        </w:rPr>
+      </w:pPr>
+      <w:r>
+        <w:rPr>
           <w:lang w:val="es-MX"/>
         </w:rPr>
         <w:t>3.La aplicación tiene que reconocer que estudiante es candidato a grado y para ilustrarlo debe generar una lista con los cursos y requisitos aprobados y una lista con los requisitos de grado que le faltan.</w:t>
@@ -652,15 +822,12 @@
     </w:p>
     <w:p>
       <w:pPr>
-        <w:spacing w:line="360" w:lineRule="auto"/>
-        <w:rPr>
-          <w:rFonts w:ascii="Times New Roman" w:hAnsi="Times New Roman" w:cs="Times New Roman"/>
-          <w:lang w:val="es-MX"/>
-        </w:rPr>
-      </w:pPr>
-      <w:r>
-        <w:rPr>
-          <w:rFonts w:ascii="Times New Roman" w:hAnsi="Times New Roman" w:cs="Times New Roman"/>
+        <w:rPr>
+          <w:lang w:val="es-MX"/>
+        </w:rPr>
+      </w:pPr>
+      <w:r>
+        <w:rPr>
           <w:lang w:val="es-MX"/>
         </w:rPr>
         <w:t>4. La aplicación debe ser capaz de permitirle a los coordinadores revisar el avance de los estudiantes y añadir información relevante para sus carreras y su progresión en el programa.</w:t>
@@ -668,436 +835,431 @@
     </w:p>
     <w:p>
       <w:pPr>
-        <w:spacing w:line="360" w:lineRule="auto"/>
-        <w:rPr>
-          <w:rFonts w:ascii="Times New Roman" w:hAnsi="Times New Roman" w:cs="Times New Roman"/>
-          <w:lang w:val="es-MX"/>
-        </w:rPr>
-      </w:pPr>
-      <w:r>
-        <w:rPr>
-          <w:rFonts w:ascii="Times New Roman" w:hAnsi="Times New Roman" w:cs="Times New Roman"/>
-          <w:lang w:val="es-MX"/>
-        </w:rPr>
+        <w:rPr>
+          <w:lang w:val="es-MX"/>
+        </w:rPr>
+      </w:pPr>
+      <w:r>
+        <w:rPr>
+          <w:lang w:val="es-MX"/>
+        </w:rPr>
+        <w:t>5.El programa deberá revisar y validar los prerrequisitos, correquisitos y número máximo de créditos por semestre de los cursos que los estudiantes deseen inscribir.</w:t>
+      </w:r>
+    </w:p>
+    <w:p>
+      <w:pPr>
+        <w:rPr>
+          <w:lang w:val="es-MX"/>
+        </w:rPr>
+      </w:pPr>
+      <w:r>
+        <w:rPr>
+          <w:lang w:val="es-MX"/>
+        </w:rPr>
+        <w:t>6. La aplicación debe guardar los datos en archivos de texto.</w:t>
+      </w:r>
+    </w:p>
+    <w:p>
+      <w:pPr>
+        <w:rPr>
+          <w:lang w:val="es-MX"/>
+        </w:rPr>
+      </w:pPr>
+    </w:p>
+    <w:p>
+      <w:pPr>
+        <w:pStyle w:val="Ttulo2"/>
+      </w:pPr>
+      <w:bookmarkStart w:id="4" w:name="_Toc69045377"/>
+      <w:r>
+        <w:t>Carga de archivos:</w:t>
+      </w:r>
+      <w:bookmarkEnd w:id="4"/>
+    </w:p>
+    <w:p>
+      <w:pPr>
+        <w:rPr>
+          <w:lang w:val="es-MX"/>
+        </w:rPr>
+      </w:pPr>
+      <w:r>
+        <w:rPr>
+          <w:lang w:val="es-MX"/>
+        </w:rPr>
+        <w:t xml:space="preserve">El programa trabaja con archivos de tipo </w:t>
+      </w:r>
+      <w:r>
+        <w:rPr>
+          <w:lang w:val="es-MX"/>
+        </w:rPr>
+        <w:t>.</w:t>
+      </w:r>
+      <w:proofErr w:type="spellStart"/>
+      <w:r>
+        <w:rPr>
+          <w:lang w:val="es-MX"/>
+        </w:rPr>
+        <w:t>csv</w:t>
+      </w:r>
+      <w:proofErr w:type="spellEnd"/>
+      <w:r>
+        <w:rPr>
+          <w:lang w:val="es-MX"/>
+        </w:rPr>
+        <w:t xml:space="preserve"> para el almacenamiento, lectura y escritura de datos. Esta decisión se</w:t>
+      </w:r>
+      <w:r>
+        <w:rPr>
+          <w:lang w:val="es-MX"/>
+        </w:rPr>
+        <w:t xml:space="preserve"> tomó</w:t>
+      </w:r>
+      <w:r>
+        <w:rPr>
+          <w:lang w:val="es-MX"/>
+        </w:rPr>
+        <w:t xml:space="preserve"> debido a que </w:t>
+      </w:r>
+      <w:r>
+        <w:rPr>
+          <w:lang w:val="es-MX"/>
+        </w:rPr>
+        <w:t xml:space="preserve">ambos desarrolladores del proyecto están familiarizados con el manejo de este formato gracias a los cursos de IP y EDA. Sin embargo, este formato hace también algunas limitaciones dentro del almacenamiento, especialmente concerniendo el almacenamiento de apuntadores para listas y la sintaxis de los </w:t>
+      </w:r>
+      <w:proofErr w:type="spellStart"/>
+      <w:r>
+        <w:rPr>
+          <w:lang w:val="es-MX"/>
+        </w:rPr>
+        <w:t>Strings</w:t>
+      </w:r>
+      <w:proofErr w:type="spellEnd"/>
+      <w:r>
+        <w:rPr>
+          <w:lang w:val="es-MX"/>
+        </w:rPr>
+        <w:t xml:space="preserve">, pues no tenemos permitido usar comas para el almacenamiento de esta información fuera de aquellas utilizadas para separar los espacios. Sin embargo, este </w:t>
+      </w:r>
+      <w:proofErr w:type="spellStart"/>
+      <w:r>
+        <w:rPr>
+          <w:lang w:val="es-MX"/>
+        </w:rPr>
+        <w:t>Trade</w:t>
+      </w:r>
+      <w:proofErr w:type="spellEnd"/>
+      <w:r>
+        <w:rPr>
+          <w:lang w:val="es-MX"/>
+        </w:rPr>
+        <w:t>-off se considera netamente beneficioso, pues la experiencia adquirida con el formato e</w:t>
+      </w:r>
+      <w:r>
+        <w:rPr>
+          <w:lang w:val="es-MX"/>
+        </w:rPr>
+        <w:t xml:space="preserve">vita prueba y error con un formato desconocido, en general la información no suele ser lo suficientemente larga para requerir una oración, y en el caso de </w:t>
+      </w:r>
+      <w:proofErr w:type="spellStart"/>
+      <w:r>
+        <w:rPr>
+          <w:lang w:val="es-MX"/>
+        </w:rPr>
+        <w:t>arrays</w:t>
+      </w:r>
+      <w:proofErr w:type="spellEnd"/>
+      <w:r>
+        <w:rPr>
+          <w:lang w:val="es-MX"/>
+        </w:rPr>
+        <w:t>, puede delimitarse con punto y coma.</w:t>
+      </w:r>
+    </w:p>
+    <w:p>
+      <w:pPr>
+        <w:rPr>
+          <w:lang w:val="es-MX"/>
+        </w:rPr>
+      </w:pPr>
+      <w:r>
+        <w:rPr>
+          <w:lang w:val="es-MX"/>
+        </w:rPr>
+        <w:t xml:space="preserve">La información no </w:t>
+      </w:r>
+      <w:r>
+        <w:rPr>
+          <w:lang w:val="es-MX"/>
+        </w:rPr>
+        <w:t>está</w:t>
+      </w:r>
+      <w:r>
+        <w:rPr>
+          <w:lang w:val="es-MX"/>
+        </w:rPr>
+        <w:t xml:space="preserve"> toda </w:t>
+      </w:r>
+      <w:r>
+        <w:rPr>
+          <w:lang w:val="es-MX"/>
+        </w:rPr>
+        <w:t xml:space="preserve">en un solo archivo, sino que guarda </w:t>
+      </w:r>
+      <w:r>
+        <w:rPr>
+          <w:lang w:val="es-MX"/>
+        </w:rPr>
+        <w:t>la información de clases diferentes</w:t>
+      </w:r>
+      <w:r>
+        <w:rPr>
+          <w:lang w:val="es-MX"/>
+        </w:rPr>
+        <w:t xml:space="preserve"> en diferentes archivos. Por ejemplo, el archivo “estudiante.csv“ guarda la información de los estudiantes que hayan sido registrados en el sistema. De misma forma, “curso.csv” guarda la información de los cursos, secciones y notas (que implícitamente forman el pensum). Etcétera.</w:t>
+      </w:r>
+    </w:p>
+    <w:p>
+      <w:pPr>
+        <w:rPr>
+          <w:lang w:val="es-MX"/>
+        </w:rPr>
+      </w:pPr>
+    </w:p>
+    <w:p>
+      <w:pPr>
+        <w:pStyle w:val="Ttulo2"/>
+      </w:pPr>
+      <w:bookmarkStart w:id="5" w:name="_Toc69045380"/>
+      <w:r>
+        <w:t>El método “main”:</w:t>
+      </w:r>
+      <w:bookmarkEnd w:id="5"/>
+    </w:p>
+    <w:p>
+      <w:pPr>
+        <w:rPr>
+          <w:lang w:val="es-MX"/>
+        </w:rPr>
+      </w:pPr>
+      <w:r>
+        <w:rPr>
+          <w:lang w:val="es-MX"/>
+        </w:rPr>
+        <w:tab/>
+        <w:t xml:space="preserve">El método main del proyecto está definido como “interfaz_informe.java”, definido en su propio package ajeno al modelo. En este se presenta y da el informe. Esta clase cumple como forma de interacción para ambos tipos de usuarios contemplados en el enunciado (coordinadores y estudiantes), sin embargo, a ambos les sirve de formas diferentes. Pues al correr la aplicación presenta un input en el cual el usuario se identifica o como un estudiante o un coordinador, dependiendo de la cual se presentan las herramientas correspondientes para interactuar de la forma adecuada dependiendo del usuario. En un futuro esta identificación podría ser </w:t>
+      </w:r>
+      <w:r>
+        <w:rPr>
+          <w:lang w:val="es-MX"/>
+        </w:rPr>
+        <w:t>más</w:t>
+      </w:r>
+      <w:r>
+        <w:rPr>
+          <w:lang w:val="es-MX"/>
+        </w:rPr>
+        <w:t xml:space="preserve"> </w:t>
+      </w:r>
+      <w:r>
+        <w:rPr>
+          <w:lang w:val="es-MX"/>
+        </w:rPr>
+        <w:t>específica,</w:t>
+      </w:r>
+      <w:r>
+        <w:rPr>
+          <w:lang w:val="es-MX"/>
+        </w:rPr>
+        <w:t xml:space="preserve"> pero por el momento, solo se requiere la identificación como estudiante o coordinador.</w:t>
+      </w:r>
+    </w:p>
+    <w:p>
+      <w:pPr>
+        <w:rPr>
+          <w:lang w:val="es-MX"/>
+        </w:rPr>
+      </w:pPr>
+      <w:r>
+        <w:rPr>
+          <w:lang w:val="es-MX"/>
+        </w:rPr>
+        <w:tab/>
+        <w:t>Dependiendo de la opción escogida se le ofrecen diferentes opciones al usuario. Tal vez la diferencia mas notable de los dos tipos de usuario es el hecho de que en el caso del coordinador, no solo se le permite conseguir un reporte o inscribir una materia a un estudiante, sino que puede editar la información contenida en el programa en los archivos mencionados anteriormente</w:t>
+      </w:r>
+    </w:p>
+    <w:p>
+      <w:pPr>
+        <w:rPr>
+          <w:lang w:val="es-MX"/>
+        </w:rPr>
+      </w:pPr>
+    </w:p>
+    <w:p>
+      <w:pPr>
+        <w:pStyle w:val="Ttulo2"/>
+      </w:pPr>
+      <w:bookmarkStart w:id="6" w:name="_Toc69045378"/>
+      <w:r>
+        <w:t>Condiciones candidatura a grado:</w:t>
+      </w:r>
+      <w:bookmarkEnd w:id="6"/>
+    </w:p>
+    <w:p>
+      <w:r>
+        <w:tab/>
+        <w:t>El programa</w:t>
+      </w:r>
+      <w:r>
+        <w:t xml:space="preserve"> determina que un estudiante es candidato a grado con respecto a estas condiciones:</w:t>
+      </w:r>
+    </w:p>
+    <w:p>
+      <w:r>
+        <w:t>1.</w:t>
+      </w:r>
+      <w:r>
+        <w:t xml:space="preserve"> El estudiante debe de haber completado todas las materias del pensum principal</w:t>
+      </w:r>
+      <w:r>
+        <w:t xml:space="preserve"> (134 </w:t>
+      </w:r>
+      <w:proofErr w:type="spellStart"/>
+      <w:r>
+        <w:t>creditos</w:t>
+      </w:r>
+      <w:proofErr w:type="spellEnd"/>
+      <w:r>
+        <w:t xml:space="preserve"> en el caso de ISIS)</w:t>
+      </w:r>
+    </w:p>
+    <w:p>
+      <w:r>
+        <w:t>2.</w:t>
+      </w:r>
+      <w:r>
+        <w:t xml:space="preserve"> Haber cumplido el requisito de idioma extranjero.</w:t>
+      </w:r>
+    </w:p>
+    <w:p>
+      <w:r>
+        <w:t>3.</w:t>
+      </w:r>
+      <w:r>
+        <w:t>Haber cumplido el requisito de español.</w:t>
+      </w:r>
+    </w:p>
+    <w:p>
+      <w:r>
+        <w:t>4.Haber visto Constitución y Democracia (DERE-1300)</w:t>
+      </w:r>
+    </w:p>
+    <w:p>
+      <w:r>
+        <w:t>5.Haber visto por lo menos dos (2) cursos Tipo E</w:t>
+      </w:r>
+    </w:p>
+    <w:p>
+      <w:r>
         <w:lastRenderedPageBreak/>
-        <w:t>5.El programa deberá revisar y validar los prerrequisitos, correquisitos y número máximo de créditos por semestre de los cursos que los estudiantes deseen inscribir.</w:t>
-      </w:r>
-    </w:p>
-    <w:p>
-      <w:pPr>
-        <w:spacing w:line="360" w:lineRule="auto"/>
-        <w:rPr>
-          <w:rFonts w:ascii="Times New Roman" w:hAnsi="Times New Roman" w:cs="Times New Roman"/>
-          <w:lang w:val="es-MX"/>
-        </w:rPr>
-      </w:pPr>
-      <w:r>
-        <w:rPr>
-          <w:rFonts w:ascii="Times New Roman" w:hAnsi="Times New Roman" w:cs="Times New Roman"/>
-          <w:lang w:val="es-MX"/>
-        </w:rPr>
-        <w:t>6. La aplicación debe guardar los datos en archivos de texto.</w:t>
-      </w:r>
-    </w:p>
-    <w:p>
-      <w:pPr>
-        <w:spacing w:line="360" w:lineRule="auto"/>
-        <w:rPr>
-          <w:rFonts w:ascii="Times New Roman" w:hAnsi="Times New Roman" w:cs="Times New Roman"/>
-          <w:lang w:val="es-MX"/>
-        </w:rPr>
-      </w:pPr>
-    </w:p>
-    <w:p>
-      <w:pPr>
-        <w:pStyle w:val="Ttulo2"/>
-      </w:pPr>
-      <w:bookmarkStart w:id="4" w:name="_Toc69033648"/>
-      <w:r>
-        <w:t>Carga de archivos:</w:t>
-      </w:r>
-      <w:bookmarkEnd w:id="4"/>
-    </w:p>
-    <w:p>
-      <w:pPr>
-        <w:ind w:firstLine="708"/>
-        <w:rPr>
-          <w:lang w:val="es-MX"/>
-        </w:rPr>
-      </w:pPr>
-      <w:r>
-        <w:rPr>
-          <w:lang w:val="es-MX"/>
-        </w:rPr>
-        <w:t xml:space="preserve">El programa trabaja con archivos de tipo </w:t>
-      </w:r>
-      <w:r>
-        <w:rPr>
-          <w:lang w:val="es-MX"/>
-        </w:rPr>
-        <w:t>.</w:t>
-      </w:r>
-      <w:r>
-        <w:rPr>
-          <w:lang w:val="es-MX"/>
-        </w:rPr>
-        <w:t>csv para el almacenamiento, lectura y escritura de datos. Esta decisión se</w:t>
-      </w:r>
-      <w:r>
-        <w:rPr>
-          <w:lang w:val="es-MX"/>
-        </w:rPr>
-        <w:t xml:space="preserve"> tomó</w:t>
-      </w:r>
-      <w:r>
-        <w:rPr>
-          <w:lang w:val="es-MX"/>
-        </w:rPr>
-        <w:t xml:space="preserve"> debido a que </w:t>
-      </w:r>
-      <w:r>
-        <w:rPr>
-          <w:lang w:val="es-MX"/>
-        </w:rPr>
-        <w:t>ambos desarrolladores del proyecto están familiarizados con el manejo de este formato gracias a los cursos de IP y EDA. Sin embargo, este formato hace también algunas limitaciones dentro del almacenamiento, especialmente concerniendo el almacenamiento de apuntadores para listas y la sintaxis de los Strings, pues no tenemos permitido usar comas para el almacenamiento de esta información fuera de aquellas utilizadas para separar los espacios. Sin embargo, este Trade-off se considera netamente beneficioso, pues la experiencia adquirida con el formato e</w:t>
-      </w:r>
-      <w:r>
-        <w:rPr>
-          <w:lang w:val="es-MX"/>
-        </w:rPr>
-        <w:t>vita prueba y error con un formato desconocido, en general la información no suele ser lo suficientemente larga para requerir una oración, y en el caso de arrays, puede delimitarse con punto y coma.</w:t>
-      </w:r>
-    </w:p>
-    <w:p>
-      <w:pPr>
-        <w:ind w:firstLine="708"/>
-        <w:rPr>
-          <w:lang w:val="es-MX"/>
-        </w:rPr>
-      </w:pPr>
-      <w:r>
-        <w:rPr>
-          <w:lang w:val="es-MX"/>
-        </w:rPr>
-        <w:t xml:space="preserve">La información no </w:t>
-      </w:r>
-      <w:r>
-        <w:rPr>
-          <w:lang w:val="es-MX"/>
-        </w:rPr>
-        <w:t>está</w:t>
-      </w:r>
-      <w:r>
-        <w:rPr>
-          <w:lang w:val="es-MX"/>
-        </w:rPr>
-        <w:t xml:space="preserve"> toda </w:t>
-      </w:r>
-      <w:r>
-        <w:rPr>
-          <w:lang w:val="es-MX"/>
-        </w:rPr>
-        <w:t xml:space="preserve">en un solo archivo, sino que guarda </w:t>
-      </w:r>
-      <w:r>
-        <w:rPr>
-          <w:lang w:val="es-MX"/>
-        </w:rPr>
-        <w:t>la información de clases diferentes</w:t>
-      </w:r>
-      <w:r>
-        <w:rPr>
-          <w:lang w:val="es-MX"/>
-        </w:rPr>
-        <w:t xml:space="preserve"> en diferentes archivos. Por ejemplo, el archivo “estudiante.csv“ guarda la información de los estudiantes que hayan sido registrados en el sistema. De misma forma, “curso.csv” guarda la información de los cursos, secciones y notas (que implícitamente forman el pensum). Etcétera.</w:t>
-      </w:r>
-    </w:p>
-    <w:p>
-      <w:pPr>
-        <w:pStyle w:val="Ttulo2"/>
-      </w:pPr>
-      <w:bookmarkStart w:id="5" w:name="_Toc69033649"/>
-      <w:r>
-        <w:t>Condiciones candidatura a grado:</w:t>
-      </w:r>
-      <w:bookmarkEnd w:id="5"/>
-    </w:p>
-    <w:p>
-      <w:pPr>
-        <w:rPr>
-          <w:rFonts w:ascii="Times New Roman" w:hAnsi="Times New Roman" w:cs="Times New Roman"/>
-        </w:rPr>
-      </w:pPr>
-      <w:r>
-        <w:tab/>
-      </w:r>
-      <w:r>
-        <w:rPr>
-          <w:rFonts w:ascii="Times New Roman" w:hAnsi="Times New Roman" w:cs="Times New Roman"/>
-        </w:rPr>
-        <w:t>El programa</w:t>
-      </w:r>
-      <w:r>
-        <w:rPr>
-          <w:rFonts w:ascii="Times New Roman" w:hAnsi="Times New Roman" w:cs="Times New Roman"/>
-        </w:rPr>
-        <w:t xml:space="preserve"> determina que un estudiante es candidato a grado con respecto a estas condiciones:</w:t>
-      </w:r>
-    </w:p>
-    <w:p>
-      <w:pPr>
-        <w:rPr>
-          <w:rFonts w:ascii="Times New Roman" w:hAnsi="Times New Roman" w:cs="Times New Roman"/>
-        </w:rPr>
-      </w:pPr>
-      <w:r>
-        <w:rPr>
-          <w:rFonts w:ascii="Times New Roman" w:hAnsi="Times New Roman" w:cs="Times New Roman"/>
-        </w:rPr>
-        <w:t>1.</w:t>
-      </w:r>
-      <w:r>
-        <w:rPr>
-          <w:rFonts w:ascii="Times New Roman" w:hAnsi="Times New Roman" w:cs="Times New Roman"/>
-        </w:rPr>
-        <w:t xml:space="preserve"> El estudiante debe de haber completado todas las materias del pensum principal</w:t>
-      </w:r>
-      <w:r>
-        <w:rPr>
-          <w:rFonts w:ascii="Times New Roman" w:hAnsi="Times New Roman" w:cs="Times New Roman"/>
-        </w:rPr>
-        <w:t xml:space="preserve"> (134 creditos en el caso de ISIS)</w:t>
-      </w:r>
-    </w:p>
-    <w:p>
-      <w:pPr>
-        <w:rPr>
-          <w:rFonts w:ascii="Times New Roman" w:hAnsi="Times New Roman" w:cs="Times New Roman"/>
-        </w:rPr>
-      </w:pPr>
-      <w:r>
-        <w:rPr>
-          <w:rFonts w:ascii="Times New Roman" w:hAnsi="Times New Roman" w:cs="Times New Roman"/>
-        </w:rPr>
-        <w:t>2.</w:t>
-      </w:r>
-      <w:r>
-        <w:rPr>
-          <w:rFonts w:ascii="Times New Roman" w:hAnsi="Times New Roman" w:cs="Times New Roman"/>
-        </w:rPr>
-        <w:t xml:space="preserve"> Haber cumplido el requisito de idioma extranjero.</w:t>
-      </w:r>
-    </w:p>
-    <w:p>
-      <w:pPr>
-        <w:rPr>
-          <w:rFonts w:ascii="Times New Roman" w:hAnsi="Times New Roman" w:cs="Times New Roman"/>
-        </w:rPr>
-      </w:pPr>
-      <w:r>
-        <w:rPr>
-          <w:rFonts w:ascii="Times New Roman" w:hAnsi="Times New Roman" w:cs="Times New Roman"/>
-        </w:rPr>
-        <w:t>3.</w:t>
-      </w:r>
-      <w:r>
-        <w:rPr>
-          <w:rFonts w:ascii="Times New Roman" w:hAnsi="Times New Roman" w:cs="Times New Roman"/>
-        </w:rPr>
-        <w:t>Haber cumplido el requisito de español.</w:t>
-      </w:r>
-    </w:p>
-    <w:p>
-      <w:pPr>
-        <w:rPr>
-          <w:rFonts w:ascii="Times New Roman" w:hAnsi="Times New Roman" w:cs="Times New Roman"/>
-        </w:rPr>
-      </w:pPr>
-      <w:r>
-        <w:rPr>
-          <w:rFonts w:ascii="Times New Roman" w:hAnsi="Times New Roman" w:cs="Times New Roman"/>
-        </w:rPr>
-        <w:t>4.Haber visto Constitución y Democracia (DERE-1300)</w:t>
-      </w:r>
-    </w:p>
-    <w:p>
-      <w:pPr>
-        <w:rPr>
-          <w:rFonts w:ascii="Times New Roman" w:hAnsi="Times New Roman" w:cs="Times New Roman"/>
-        </w:rPr>
-      </w:pPr>
-      <w:r>
-        <w:rPr>
-          <w:rFonts w:ascii="Times New Roman" w:hAnsi="Times New Roman" w:cs="Times New Roman"/>
-        </w:rPr>
-        <w:t>5.Haber visto por lo menos dos (2) cursos Tipo E</w:t>
-      </w:r>
-    </w:p>
-    <w:p>
-      <w:pPr>
-        <w:rPr>
-          <w:rFonts w:ascii="Times New Roman" w:hAnsi="Times New Roman" w:cs="Times New Roman"/>
-        </w:rPr>
-      </w:pPr>
-      <w:r>
-        <w:rPr>
-          <w:rFonts w:ascii="Times New Roman" w:hAnsi="Times New Roman" w:cs="Times New Roman"/>
-        </w:rPr>
         <w:t>6.Haber visto seis (6) créditos de tipo CLE</w:t>
       </w:r>
     </w:p>
     <w:p>
-      <w:pPr>
-        <w:rPr>
-          <w:rFonts w:ascii="Times New Roman" w:hAnsi="Times New Roman" w:cs="Times New Roman"/>
-        </w:rPr>
-      </w:pPr>
-      <w:r>
-        <w:rPr>
-          <w:rFonts w:ascii="Times New Roman" w:hAnsi="Times New Roman" w:cs="Times New Roman"/>
-        </w:rPr>
-        <w:t>7.Haber visto por lo menos dos (2) créditos de tipo Epsilon</w:t>
-      </w:r>
-    </w:p>
-    <w:p>
-      <w:pPr>
-        <w:rPr>
-          <w:rFonts w:ascii="Times New Roman" w:hAnsi="Times New Roman" w:cs="Times New Roman"/>
-        </w:rPr>
-      </w:pPr>
-      <w:r>
-        <w:rPr>
-          <w:rFonts w:ascii="Times New Roman" w:hAnsi="Times New Roman" w:cs="Times New Roman"/>
-        </w:rPr>
+      <w:r>
+        <w:t xml:space="preserve">7.Haber visto por lo menos dos (2) créditos de tipo </w:t>
+      </w:r>
+      <w:proofErr w:type="spellStart"/>
+      <w:r>
+        <w:t>Epsilon</w:t>
+      </w:r>
+      <w:proofErr w:type="spellEnd"/>
+    </w:p>
+    <w:p>
+      <w:r>
         <w:t>8.Haber visto siete (7) cursos de tipo CBU, con las condiciones de:</w:t>
       </w:r>
     </w:p>
     <w:p>
-      <w:pPr>
-        <w:rPr>
-          <w:rFonts w:ascii="Times New Roman" w:hAnsi="Times New Roman" w:cs="Times New Roman"/>
-        </w:rPr>
-      </w:pPr>
-      <w:r>
-        <w:rPr>
-          <w:rFonts w:ascii="Times New Roman" w:hAnsi="Times New Roman" w:cs="Times New Roman"/>
-        </w:rPr>
+      <w:r>
         <w:tab/>
         <w:t>-Ver uno en cada área mínimo</w:t>
       </w:r>
     </w:p>
     <w:p>
-      <w:pPr>
-        <w:rPr>
-          <w:rFonts w:ascii="Times New Roman" w:hAnsi="Times New Roman" w:cs="Times New Roman"/>
-        </w:rPr>
-      </w:pPr>
-      <w:r>
-        <w:rPr>
-          <w:rFonts w:ascii="Times New Roman" w:hAnsi="Times New Roman" w:cs="Times New Roman"/>
-        </w:rPr>
+      <w:r>
         <w:tab/>
         <w:t>-Haber visto el curso común de Colombia (CBCC-1177)</w:t>
       </w:r>
     </w:p>
     <w:p>
-      <w:pPr>
-        <w:rPr>
-          <w:rFonts w:ascii="Times New Roman" w:hAnsi="Times New Roman" w:cs="Times New Roman"/>
-        </w:rPr>
-      </w:pPr>
-      <w:r>
-        <w:rPr>
-          <w:rFonts w:ascii="Times New Roman" w:hAnsi="Times New Roman" w:cs="Times New Roman"/>
-        </w:rPr>
+      <w:r>
         <w:tab/>
         <w:t>-ver tres cursos adicionales fuera de los ya nombrados.</w:t>
       </w:r>
     </w:p>
     <w:p>
-      <w:pPr>
-        <w:rPr>
-          <w:rFonts w:ascii="Times New Roman" w:hAnsi="Times New Roman" w:cs="Times New Roman"/>
-        </w:rPr>
-      </w:pPr>
-      <w:r>
-        <w:rPr>
-          <w:rFonts w:ascii="Times New Roman" w:hAnsi="Times New Roman" w:cs="Times New Roman"/>
-        </w:rPr>
-        <w:lastRenderedPageBreak/>
+      <w:r>
         <w:t xml:space="preserve">El programa hace un </w:t>
       </w:r>
       <w:r>
-        <w:rPr>
-          <w:rFonts w:ascii="Times New Roman" w:hAnsi="Times New Roman" w:cs="Times New Roman"/>
-        </w:rPr>
         <w:t>“</w:t>
       </w:r>
       <w:r>
-        <w:rPr>
-          <w:rFonts w:ascii="Times New Roman" w:hAnsi="Times New Roman" w:cs="Times New Roman"/>
-        </w:rPr>
         <w:t>check</w:t>
       </w:r>
       <w:r>
-        <w:rPr>
-          <w:rFonts w:ascii="Times New Roman" w:hAnsi="Times New Roman" w:cs="Times New Roman"/>
-        </w:rPr>
         <w:t>”</w:t>
       </w:r>
       <w:r>
-        <w:rPr>
-          <w:rFonts w:ascii="Times New Roman" w:hAnsi="Times New Roman" w:cs="Times New Roman"/>
-        </w:rPr>
         <w:t xml:space="preserve"> de estos requerimientos y</w:t>
       </w:r>
       <w:r>
-        <w:rPr>
-          <w:rFonts w:ascii="Times New Roman" w:hAnsi="Times New Roman" w:cs="Times New Roman"/>
-        </w:rPr>
-        <w:t xml:space="preserve"> presenta un informe que avisa si el estudiante es o no candidato a grado.</w:t>
+        <w:t xml:space="preserve"> presenta un informe que avisa si el estudiante es o no candidato a </w:t>
+      </w:r>
+      <w:r>
+        <w:t>grado</w:t>
+      </w:r>
+      <w:r>
+        <w:t>.</w:t>
       </w:r>
     </w:p>
     <w:p>
       <w:pPr>
         <w:pStyle w:val="Ttulo3"/>
       </w:pPr>
-      <w:r>
-        <w:rPr>
-          <w:rFonts w:ascii="Times New Roman" w:hAnsi="Times New Roman" w:cs="Times New Roman"/>
-          <w:b/>
-          <w:bCs/>
-          <w:color w:val="auto"/>
-        </w:rPr>
+      <w:bookmarkStart w:id="7" w:name="_Toc69045379"/>
+      <w:r>
         <w:t>Diagrama de función.</w:t>
       </w:r>
+      <w:bookmarkEnd w:id="7"/>
       <w:r>
         <w:tab/>
       </w:r>
     </w:p>
     <w:p>
       <w:pPr>
-        <w:spacing w:line="360" w:lineRule="auto"/>
-        <w:rPr>
-          <w:rFonts w:ascii="Times New Roman" w:hAnsi="Times New Roman" w:cs="Times New Roman"/>
-          <w:lang w:val="es-MX"/>
-        </w:rPr>
-      </w:pPr>
-    </w:p>
-    <w:p>
-      <w:pPr>
-        <w:spacing w:line="360" w:lineRule="auto"/>
-        <w:rPr>
-          <w:rFonts w:ascii="Times New Roman" w:hAnsi="Times New Roman" w:cs="Times New Roman"/>
-          <w:lang w:val="es-MX"/>
-        </w:rPr>
-      </w:pPr>
-    </w:p>
-    <w:p>
-      <w:pPr>
-        <w:spacing w:line="360" w:lineRule="auto"/>
-        <w:rPr>
-          <w:rFonts w:ascii="Times New Roman" w:hAnsi="Times New Roman" w:cs="Times New Roman"/>
+        <w:rPr>
+          <w:lang w:val="es-MX"/>
+        </w:rPr>
+      </w:pPr>
+    </w:p>
+    <w:p>
+      <w:pPr>
+        <w:rPr>
+          <w:lang w:val="es-MX"/>
+        </w:rPr>
+      </w:pPr>
+    </w:p>
+    <w:p>
+      <w:pPr>
+        <w:rPr>
+          <w:lang w:val="es-MX"/>
+        </w:rPr>
+      </w:pPr>
+    </w:p>
+    <w:p>
+      <w:pPr>
+        <w:rPr>
           <w:lang w:val="es-MX"/>
         </w:rPr>
       </w:pPr>
@@ -1510,6 +1672,10 @@
   <w:style w:type="paragraph" w:default="1" w:styleId="Normal">
     <w:name w:val="Normal"/>
     <w:qFormat/>
+    <w:rsid w:val="00034FEE"/>
+    <w:rPr>
+      <w:rFonts w:ascii="Times New Roman" w:hAnsi="Times New Roman" w:cs="Times New Roman"/>
+    </w:rPr>
   </w:style>
   <w:style w:type="paragraph" w:styleId="Ttulo1">
     <w:name w:val="heading 1"/>
@@ -1526,7 +1692,7 @@
       <w:outlineLvl w:val="0"/>
     </w:pPr>
     <w:rPr>
-      <w:rFonts w:ascii="Times New Roman" w:eastAsiaTheme="majorEastAsia" w:hAnsi="Times New Roman" w:cs="Times New Roman"/>
+      <w:rFonts w:eastAsiaTheme="majorEastAsia"/>
       <w:b/>
       <w:bCs/>
       <w:i/>
@@ -1553,7 +1719,7 @@
       <w:outlineLvl w:val="1"/>
     </w:pPr>
     <w:rPr>
-      <w:rFonts w:ascii="Times New Roman" w:eastAsiaTheme="majorEastAsia" w:hAnsi="Times New Roman" w:cs="Times New Roman"/>
+      <w:rFonts w:eastAsiaTheme="majorEastAsia"/>
       <w:b/>
       <w:bCs/>
       <w:i/>
@@ -1571,7 +1737,7 @@
     <w:uiPriority w:val="9"/>
     <w:unhideWhenUsed/>
     <w:qFormat/>
-    <w:rsid w:val="00A3256C"/>
+    <w:rsid w:val="00034FEE"/>
     <w:pPr>
       <w:keepNext/>
       <w:keepLines/>
@@ -1579,8 +1745,9 @@
       <w:outlineLvl w:val="2"/>
     </w:pPr>
     <w:rPr>
-      <w:rFonts w:asciiTheme="majorHAnsi" w:eastAsiaTheme="majorEastAsia" w:hAnsiTheme="majorHAnsi" w:cstheme="majorBidi"/>
-      <w:color w:val="1F3763" w:themeColor="accent1" w:themeShade="7F"/>
+      <w:rFonts w:eastAsiaTheme="majorEastAsia"/>
+      <w:b/>
+      <w:bCs/>
       <w:sz w:val="24"/>
       <w:szCs w:val="24"/>
     </w:rPr>
@@ -1715,13 +1882,27 @@
     <w:basedOn w:val="Fuentedeprrafopredeter"/>
     <w:link w:val="Ttulo3"/>
     <w:uiPriority w:val="9"/>
-    <w:rsid w:val="00A3256C"/>
+    <w:rsid w:val="00034FEE"/>
     <w:rPr>
-      <w:rFonts w:asciiTheme="majorHAnsi" w:eastAsiaTheme="majorEastAsia" w:hAnsiTheme="majorHAnsi" w:cstheme="majorBidi"/>
-      <w:color w:val="1F3763" w:themeColor="accent1" w:themeShade="7F"/>
+      <w:rFonts w:ascii="Times New Roman" w:eastAsiaTheme="majorEastAsia" w:hAnsi="Times New Roman" w:cs="Times New Roman"/>
+      <w:b/>
+      <w:bCs/>
       <w:sz w:val="24"/>
       <w:szCs w:val="24"/>
     </w:rPr>
+  </w:style>
+  <w:style w:type="paragraph" w:styleId="TDC3">
+    <w:name w:val="toc 3"/>
+    <w:basedOn w:val="Normal"/>
+    <w:next w:val="Normal"/>
+    <w:autoRedefine/>
+    <w:uiPriority w:val="39"/>
+    <w:unhideWhenUsed/>
+    <w:rsid w:val="00034FEE"/>
+    <w:pPr>
+      <w:spacing w:after="100"/>
+      <w:ind w:left="440"/>
+    </w:pPr>
   </w:style>
 </w:styles>
 </file>

</xml_diff>

<commit_message>
actualizado documento de diseño
</commit_message>
<xml_diff>
--- a/docs/Doc Proyecto 1.docx
+++ b/docs/Doc Proyecto 1.docx
@@ -9,7 +9,7 @@
           <w:u w:val="none"/>
         </w:rPr>
       </w:pPr>
-      <w:bookmarkStart w:id="0" w:name="_Toc69045373"/>
+      <w:bookmarkStart w:id="0" w:name="_Toc69052193"/>
       <w:r>
         <w:t>Proyecto 1: Entrega 2.</w:t>
       </w:r>
@@ -19,7 +19,7 @@
       <w:pPr>
         <w:pStyle w:val="Ttulo2"/>
       </w:pPr>
-      <w:bookmarkStart w:id="1" w:name="_Toc69045374"/>
+      <w:bookmarkStart w:id="1" w:name="_Toc69052194"/>
       <w:r>
         <w:t>Integrantes:</w:t>
       </w:r>
@@ -48,27 +48,17 @@
         <w:rPr>
           <w:lang w:val="es-MX"/>
         </w:rPr>
-        <w:t xml:space="preserve">Esteban </w:t>
-      </w:r>
-      <w:proofErr w:type="spellStart"/>
-      <w:r>
-        <w:rPr>
-          <w:lang w:val="es-MX"/>
-        </w:rPr>
-        <w:t>Gonzalez</w:t>
-      </w:r>
-      <w:proofErr w:type="spellEnd"/>
-      <w:r>
-        <w:rPr>
-          <w:lang w:val="es-MX"/>
-        </w:rPr>
-        <w:t xml:space="preserve"> Amaya - 202010737</w:t>
+        <w:t>Esteban Gonzalez Amaya - 202010737</w:t>
       </w:r>
     </w:p>
     <w:sdt>
       <w:sdtPr>
         <w:rPr>
           <w:rFonts w:asciiTheme="minorHAnsi" w:eastAsiaTheme="minorHAnsi" w:hAnsiTheme="minorHAnsi" w:cstheme="minorBidi"/>
+          <w:b w:val="0"/>
+          <w:bCs w:val="0"/>
+          <w:i w:val="0"/>
+          <w:iCs w:val="0"/>
           <w:sz w:val="22"/>
           <w:szCs w:val="22"/>
           <w:u w:val="none"/>
@@ -83,10 +73,6 @@
       <w:sdtEndPr>
         <w:rPr>
           <w:rFonts w:ascii="Times New Roman" w:hAnsi="Times New Roman" w:cs="Times New Roman"/>
-          <w:b w:val="0"/>
-          <w:bCs w:val="0"/>
-          <w:i w:val="0"/>
-          <w:iCs w:val="0"/>
           <w:lang w:val="es-ES"/>
         </w:rPr>
       </w:sdtEndPr>
@@ -120,7 +106,7 @@
           <w:r>
             <w:fldChar w:fldCharType="separate"/>
           </w:r>
-          <w:hyperlink w:anchor="_Toc69045373" w:history="1">
+          <w:hyperlink w:anchor="_Toc69052193" w:history="1">
             <w:r>
               <w:rPr>
                 <w:rStyle w:val="Hipervnculo"/>
@@ -147,7 +133,7 @@
                 <w:noProof/>
                 <w:webHidden/>
               </w:rPr>
-              <w:instrText xml:space="preserve"> PAGEREF _Toc69045373 \h </w:instrText>
+              <w:instrText xml:space="preserve"> PAGEREF _Toc69052193 \h </w:instrText>
             </w:r>
             <w:r>
               <w:rPr>
@@ -190,7 +176,7 @@
               <w:lang w:eastAsia="es-CO"/>
             </w:rPr>
           </w:pPr>
-          <w:hyperlink w:anchor="_Toc69045374" w:history="1">
+          <w:hyperlink w:anchor="_Toc69052194" w:history="1">
             <w:r>
               <w:rPr>
                 <w:rStyle w:val="Hipervnculo"/>
@@ -217,7 +203,7 @@
                 <w:noProof/>
                 <w:webHidden/>
               </w:rPr>
-              <w:instrText xml:space="preserve"> PAGEREF _Toc69045374 \h </w:instrText>
+              <w:instrText xml:space="preserve"> PAGEREF _Toc69052194 \h </w:instrText>
             </w:r>
             <w:r>
               <w:rPr>
@@ -260,7 +246,7 @@
               <w:lang w:eastAsia="es-CO"/>
             </w:rPr>
           </w:pPr>
-          <w:hyperlink w:anchor="_Toc69045375" w:history="1">
+          <w:hyperlink w:anchor="_Toc69052195" w:history="1">
             <w:r>
               <w:rPr>
                 <w:rStyle w:val="Hipervnculo"/>
@@ -287,7 +273,7 @@
                 <w:noProof/>
                 <w:webHidden/>
               </w:rPr>
-              <w:instrText xml:space="preserve"> PAGEREF _Toc69045375 \h </w:instrText>
+              <w:instrText xml:space="preserve"> PAGEREF _Toc69052195 \h </w:instrText>
             </w:r>
             <w:r>
               <w:rPr>
@@ -330,7 +316,7 @@
               <w:lang w:eastAsia="es-CO"/>
             </w:rPr>
           </w:pPr>
-          <w:hyperlink w:anchor="_Toc69045376" w:history="1">
+          <w:hyperlink w:anchor="_Toc69052196" w:history="1">
             <w:r>
               <w:rPr>
                 <w:rStyle w:val="Hipervnculo"/>
@@ -357,7 +343,7 @@
                 <w:noProof/>
                 <w:webHidden/>
               </w:rPr>
-              <w:instrText xml:space="preserve"> PAGEREF _Toc69045376 \h </w:instrText>
+              <w:instrText xml:space="preserve"> PAGEREF _Toc69052196 \h </w:instrText>
             </w:r>
             <w:r>
               <w:rPr>
@@ -400,13 +386,13 @@
               <w:lang w:eastAsia="es-CO"/>
             </w:rPr>
           </w:pPr>
-          <w:hyperlink w:anchor="_Toc69045377" w:history="1">
+          <w:hyperlink w:anchor="_Toc69052197" w:history="1">
             <w:r>
               <w:rPr>
                 <w:rStyle w:val="Hipervnculo"/>
                 <w:noProof/>
               </w:rPr>
-              <w:t>Carga de archivos:</w:t>
+              <w:t>Mundo del problema:</w:t>
             </w:r>
             <w:r>
               <w:rPr>
@@ -427,7 +413,7 @@
                 <w:noProof/>
                 <w:webHidden/>
               </w:rPr>
-              <w:instrText xml:space="preserve"> PAGEREF _Toc69045377 \h </w:instrText>
+              <w:instrText xml:space="preserve"> PAGEREF _Toc69052197 \h </w:instrText>
             </w:r>
             <w:r>
               <w:rPr>
@@ -470,13 +456,13 @@
               <w:lang w:eastAsia="es-CO"/>
             </w:rPr>
           </w:pPr>
-          <w:hyperlink w:anchor="_Toc69045378" w:history="1">
+          <w:hyperlink w:anchor="_Toc69052198" w:history="1">
             <w:r>
               <w:rPr>
                 <w:rStyle w:val="Hipervnculo"/>
                 <w:noProof/>
               </w:rPr>
-              <w:t>Condiciones candidatura a grado:</w:t>
+              <w:t>Carga de archivos:</w:t>
             </w:r>
             <w:r>
               <w:rPr>
@@ -497,75 +483,7 @@
                 <w:noProof/>
                 <w:webHidden/>
               </w:rPr>
-              <w:instrText xml:space="preserve"> PAGEREF _Toc69045378 \h </w:instrText>
-            </w:r>
-            <w:r>
-              <w:rPr>
-                <w:noProof/>
-                <w:webHidden/>
-              </w:rPr>
-            </w:r>
-            <w:r>
-              <w:rPr>
-                <w:noProof/>
-                <w:webHidden/>
-              </w:rPr>
-              <w:fldChar w:fldCharType="separate"/>
-            </w:r>
-            <w:r>
-              <w:rPr>
-                <w:noProof/>
-                <w:webHidden/>
-              </w:rPr>
-              <w:t>2</w:t>
-            </w:r>
-            <w:r>
-              <w:rPr>
-                <w:noProof/>
-                <w:webHidden/>
-              </w:rPr>
-              <w:fldChar w:fldCharType="end"/>
-            </w:r>
-          </w:hyperlink>
-        </w:p>
-        <w:p>
-          <w:pPr>
-            <w:pStyle w:val="TDC3"/>
-            <w:tabs>
-              <w:tab w:val="right" w:leader="dot" w:pos="8828"/>
-            </w:tabs>
-            <w:rPr>
-              <w:noProof/>
-            </w:rPr>
-          </w:pPr>
-          <w:hyperlink w:anchor="_Toc69045379" w:history="1">
-            <w:r>
-              <w:rPr>
-                <w:rStyle w:val="Hipervnculo"/>
-                <w:noProof/>
-              </w:rPr>
-              <w:t>Diagrama de función.</w:t>
-            </w:r>
-            <w:r>
-              <w:rPr>
-                <w:noProof/>
-                <w:webHidden/>
-              </w:rPr>
-              <w:tab/>
-            </w:r>
-            <w:r>
-              <w:rPr>
-                <w:noProof/>
-                <w:webHidden/>
-              </w:rPr>
-              <w:fldChar w:fldCharType="begin"/>
-            </w:r>
-            <w:r>
-              <w:rPr>
-                <w:noProof/>
-                <w:webHidden/>
-              </w:rPr>
-              <w:instrText xml:space="preserve"> PAGEREF _Toc69045379 \h </w:instrText>
+              <w:instrText xml:space="preserve"> PAGEREF _Toc69052198 \h </w:instrText>
             </w:r>
             <w:r>
               <w:rPr>
@@ -608,7 +526,7 @@
               <w:lang w:eastAsia="es-CO"/>
             </w:rPr>
           </w:pPr>
-          <w:hyperlink w:anchor="_Toc69045380" w:history="1">
+          <w:hyperlink w:anchor="_Toc69052199" w:history="1">
             <w:r>
               <w:rPr>
                 <w:rStyle w:val="Hipervnculo"/>
@@ -635,7 +553,7 @@
                 <w:noProof/>
                 <w:webHidden/>
               </w:rPr>
-              <w:instrText xml:space="preserve"> PAGEREF _Toc69045380 \h </w:instrText>
+              <w:instrText xml:space="preserve"> PAGEREF _Toc69052199 \h </w:instrText>
             </w:r>
             <w:r>
               <w:rPr>
@@ -656,6 +574,146 @@
                 <w:webHidden/>
               </w:rPr>
               <w:t>3</w:t>
+            </w:r>
+            <w:r>
+              <w:rPr>
+                <w:noProof/>
+                <w:webHidden/>
+              </w:rPr>
+              <w:fldChar w:fldCharType="end"/>
+            </w:r>
+          </w:hyperlink>
+        </w:p>
+        <w:p>
+          <w:pPr>
+            <w:pStyle w:val="TDC2"/>
+            <w:tabs>
+              <w:tab w:val="right" w:leader="dot" w:pos="8828"/>
+            </w:tabs>
+            <w:rPr>
+              <w:rFonts w:asciiTheme="minorHAnsi" w:eastAsiaTheme="minorEastAsia" w:hAnsiTheme="minorHAnsi" w:cstheme="minorBidi"/>
+              <w:noProof/>
+              <w:lang w:eastAsia="es-CO"/>
+            </w:rPr>
+          </w:pPr>
+          <w:hyperlink w:anchor="_Toc69052200" w:history="1">
+            <w:r>
+              <w:rPr>
+                <w:rStyle w:val="Hipervnculo"/>
+                <w:noProof/>
+              </w:rPr>
+              <w:t>Condiciones candidatura a grado:</w:t>
+            </w:r>
+            <w:r>
+              <w:rPr>
+                <w:noProof/>
+                <w:webHidden/>
+              </w:rPr>
+              <w:tab/>
+            </w:r>
+            <w:r>
+              <w:rPr>
+                <w:noProof/>
+                <w:webHidden/>
+              </w:rPr>
+              <w:fldChar w:fldCharType="begin"/>
+            </w:r>
+            <w:r>
+              <w:rPr>
+                <w:noProof/>
+                <w:webHidden/>
+              </w:rPr>
+              <w:instrText xml:space="preserve"> PAGEREF _Toc69052200 \h </w:instrText>
+            </w:r>
+            <w:r>
+              <w:rPr>
+                <w:noProof/>
+                <w:webHidden/>
+              </w:rPr>
+            </w:r>
+            <w:r>
+              <w:rPr>
+                <w:noProof/>
+                <w:webHidden/>
+              </w:rPr>
+              <w:fldChar w:fldCharType="separate"/>
+            </w:r>
+            <w:r>
+              <w:rPr>
+                <w:noProof/>
+                <w:webHidden/>
+              </w:rPr>
+              <w:t>3</w:t>
+            </w:r>
+            <w:r>
+              <w:rPr>
+                <w:noProof/>
+                <w:webHidden/>
+              </w:rPr>
+              <w:fldChar w:fldCharType="end"/>
+            </w:r>
+          </w:hyperlink>
+        </w:p>
+        <w:p>
+          <w:pPr>
+            <w:pStyle w:val="TDC3"/>
+            <w:tabs>
+              <w:tab w:val="right" w:leader="dot" w:pos="8828"/>
+            </w:tabs>
+            <w:rPr>
+              <w:rFonts w:asciiTheme="minorHAnsi" w:eastAsiaTheme="minorEastAsia" w:hAnsiTheme="minorHAnsi" w:cstheme="minorBidi"/>
+              <w:noProof/>
+              <w:lang w:eastAsia="es-CO"/>
+            </w:rPr>
+          </w:pPr>
+          <w:hyperlink w:anchor="_Toc69052201" w:history="1">
+            <w:r>
+              <w:rPr>
+                <w:rStyle w:val="Hipervnculo"/>
+                <w:noProof/>
+              </w:rPr>
+              <w:t>Diagrama de función.</w:t>
+            </w:r>
+            <w:r>
+              <w:rPr>
+                <w:noProof/>
+                <w:webHidden/>
+              </w:rPr>
+              <w:tab/>
+            </w:r>
+            <w:r>
+              <w:rPr>
+                <w:noProof/>
+                <w:webHidden/>
+              </w:rPr>
+              <w:fldChar w:fldCharType="begin"/>
+            </w:r>
+            <w:r>
+              <w:rPr>
+                <w:noProof/>
+                <w:webHidden/>
+              </w:rPr>
+              <w:instrText xml:space="preserve"> PAGEREF _Toc69052201 \h </w:instrText>
+            </w:r>
+            <w:r>
+              <w:rPr>
+                <w:noProof/>
+                <w:webHidden/>
+              </w:rPr>
+            </w:r>
+            <w:r>
+              <w:rPr>
+                <w:noProof/>
+                <w:webHidden/>
+              </w:rPr>
+              <w:fldChar w:fldCharType="separate"/>
+            </w:r>
+            <w:r>
+              <w:rPr>
+                <w:noProof/>
+                <w:webHidden/>
+              </w:rPr>
+              <w:t>4</w:t>
             </w:r>
             <w:r>
               <w:rPr>
@@ -689,7 +747,7 @@
       <w:pPr>
         <w:pStyle w:val="Ttulo2"/>
       </w:pPr>
-      <w:bookmarkStart w:id="2" w:name="_Toc69045375"/>
+      <w:bookmarkStart w:id="2" w:name="_Toc69052195"/>
       <w:proofErr w:type="gramStart"/>
       <w:r>
         <w:t>Link</w:t>
@@ -775,7 +833,7 @@
       <w:pPr>
         <w:pStyle w:val="Ttulo2"/>
       </w:pPr>
-      <w:bookmarkStart w:id="3" w:name="_Toc69045376"/>
+      <w:bookmarkStart w:id="3" w:name="_Toc69052196"/>
       <w:r>
         <w:t>Objetivos funcionales:</w:t>
       </w:r>
@@ -856,37 +914,178 @@
         <w:rPr>
           <w:lang w:val="es-MX"/>
         </w:rPr>
+        <w:lastRenderedPageBreak/>
         <w:t>6. La aplicación debe guardar los datos en archivos de texto.</w:t>
       </w:r>
     </w:p>
     <w:p>
       <w:pPr>
-        <w:rPr>
-          <w:lang w:val="es-MX"/>
-        </w:rPr>
-      </w:pPr>
-    </w:p>
-    <w:p>
-      <w:pPr>
         <w:pStyle w:val="Ttulo2"/>
       </w:pPr>
-      <w:bookmarkStart w:id="4" w:name="_Toc69045377"/>
+      <w:bookmarkStart w:id="4" w:name="_Toc69052197"/>
+      <w:r>
+        <w:t>Mundo del problema:</w:t>
+      </w:r>
+      <w:bookmarkEnd w:id="4"/>
+    </w:p>
+    <w:p>
+      <w:pPr>
+        <w:rPr>
+          <w:lang w:val="es-MX"/>
+        </w:rPr>
+      </w:pPr>
+      <w:r>
+        <w:rPr>
+          <w:lang w:val="es-MX"/>
+        </w:rPr>
+        <w:tab/>
+        <w:t>Se presentaron varios cambios con respecto al modelo original, simplificando ciertas partes del diseño presentado originalmente y expandiendo otras, véase entonces que en el modelo original el mundo del problema se definía de esta forma:</w:t>
+      </w:r>
+    </w:p>
+    <w:p>
+      <w:pPr>
+        <w:rPr>
+          <w:lang w:val="es-MX"/>
+        </w:rPr>
+      </w:pPr>
+      <w:r>
+        <w:rPr>
+          <w:noProof/>
+          <w:lang w:val="es-MX"/>
+        </w:rPr>
+        <w:drawing>
+          <wp:inline distT="0" distB="0" distL="0" distR="0" wp14:anchorId="48D8CF3D" wp14:editId="1FB11E0A">
+            <wp:extent cx="5612130" cy="4489450"/>
+            <wp:effectExtent l="0" t="0" r="7620" b="6350"/>
+            <wp:docPr id="1" name="Imagen 1" descr="Diagrama&#10;&#10;Descripción generada automáticamente"/>
+            <wp:cNvGraphicFramePr>
+              <a:graphicFrameLocks xmlns:a="http://schemas.openxmlformats.org/drawingml/2006/main" noChangeAspect="1"/>
+            </wp:cNvGraphicFramePr>
+            <a:graphic xmlns:a="http://schemas.openxmlformats.org/drawingml/2006/main">
+              <a:graphicData uri="http://schemas.openxmlformats.org/drawingml/2006/picture">
+                <pic:pic xmlns:pic="http://schemas.openxmlformats.org/drawingml/2006/picture">
+                  <pic:nvPicPr>
+                    <pic:cNvPr id="1" name="Imagen 1" descr="Diagrama&#10;&#10;Descripción generada automáticamente"/>
+                    <pic:cNvPicPr/>
+                  </pic:nvPicPr>
+                  <pic:blipFill>
+                    <a:blip r:embed="rId6">
+                      <a:extLst>
+                        <a:ext uri="{28A0092B-C50C-407E-A947-70E740481C1C}">
+                          <a14:useLocalDpi xmlns:a14="http://schemas.microsoft.com/office/drawing/2010/main" val="0"/>
+                        </a:ext>
+                      </a:extLst>
+                    </a:blip>
+                    <a:stretch>
+                      <a:fillRect/>
+                    </a:stretch>
+                  </pic:blipFill>
+                  <pic:spPr>
+                    <a:xfrm>
+                      <a:off x="0" y="0"/>
+                      <a:ext cx="5612130" cy="4489450"/>
+                    </a:xfrm>
+                    <a:prstGeom prst="rect">
+                      <a:avLst/>
+                    </a:prstGeom>
+                  </pic:spPr>
+                </pic:pic>
+              </a:graphicData>
+            </a:graphic>
+          </wp:inline>
+        </w:drawing>
+      </w:r>
+    </w:p>
+    <w:p>
+      <w:pPr>
+        <w:pStyle w:val="Ttulo4"/>
+      </w:pPr>
+      <w:r>
+        <w:t>Diagrama anterior del mundo del problema</w:t>
+      </w:r>
+    </w:p>
+    <w:p>
+      <w:pPr>
+        <w:rPr>
+          <w:lang w:val="es-MX"/>
+        </w:rPr>
+      </w:pPr>
+      <w:r>
+        <w:rPr>
+          <w:lang w:val="es-MX"/>
+        </w:rPr>
+        <w:t>En cambio, el diagrama final de la solución quedó así:</w:t>
+      </w:r>
+    </w:p>
+    <w:p>
+      <w:pPr>
+        <w:pStyle w:val="Ttulo4"/>
+      </w:pPr>
+      <w:r>
+        <w:t>Diagrama actual del mundo del problema</w:t>
+      </w:r>
+    </w:p>
+    <w:p>
+      <w:pPr>
+        <w:ind w:firstLine="708"/>
+        <w:rPr>
+          <w:lang w:val="es-MX"/>
+        </w:rPr>
+      </w:pPr>
+      <w:r>
+        <w:rPr>
+          <w:lang w:val="es-MX"/>
+        </w:rPr>
+        <w:t xml:space="preserve">Entre los cambios notables de ambas versiones puede resaltarse la simplificación de los cursos, pues </w:t>
+      </w:r>
+      <w:proofErr w:type="spellStart"/>
+      <w:r>
+        <w:rPr>
+          <w:lang w:val="es-MX"/>
+        </w:rPr>
+        <w:t>CLEs</w:t>
+      </w:r>
+      <w:proofErr w:type="spellEnd"/>
+      <w:r>
+        <w:rPr>
+          <w:lang w:val="es-MX"/>
+        </w:rPr>
+        <w:t>, Tipo E, etc. Ya no son clases de por sí, sino que se manejan por medio de un array llamado “atributos”, este nos permite que un curso sea varios tipos de cursos a la vez (por ejemplo, un CBU que también es tipo E) y simplifica el código de manera bastante notable.</w:t>
+      </w:r>
+    </w:p>
+    <w:p>
+      <w:pPr>
+        <w:pStyle w:val="Ttulo2"/>
+      </w:pPr>
+      <w:bookmarkStart w:id="5" w:name="_Toc69052198"/>
       <w:r>
         <w:t>Carga de archivos:</w:t>
       </w:r>
-      <w:bookmarkEnd w:id="4"/>
-    </w:p>
-    <w:p>
-      <w:pPr>
-        <w:rPr>
-          <w:lang w:val="es-MX"/>
-        </w:rPr>
-      </w:pPr>
-      <w:r>
-        <w:rPr>
-          <w:lang w:val="es-MX"/>
-        </w:rPr>
-        <w:t xml:space="preserve">El programa trabaja con archivos de tipo </w:t>
+      <w:bookmarkEnd w:id="5"/>
+    </w:p>
+    <w:p>
+      <w:pPr>
+        <w:rPr>
+          <w:lang w:val="es-MX"/>
+        </w:rPr>
+      </w:pPr>
+      <w:r>
+        <w:rPr>
+          <w:lang w:val="es-MX"/>
+        </w:rPr>
+        <w:t>E</w:t>
+      </w:r>
+      <w:r>
+        <w:rPr>
+          <w:lang w:val="es-MX"/>
+        </w:rPr>
+        <w:t>n un inicio se pensaba que e</w:t>
+      </w:r>
+      <w:r>
+        <w:rPr>
+          <w:lang w:val="es-MX"/>
+        </w:rPr>
+        <w:t xml:space="preserve">l programa trabaja con archivos de tipo </w:t>
       </w:r>
       <w:r>
         <w:rPr>
@@ -924,55 +1123,50 @@
         <w:rPr>
           <w:lang w:val="es-MX"/>
         </w:rPr>
-        <w:t xml:space="preserve">ambos desarrolladores del proyecto están familiarizados con el manejo de este formato gracias a los cursos de IP y EDA. Sin embargo, este formato hace también algunas limitaciones dentro del almacenamiento, especialmente concerniendo el almacenamiento de apuntadores para listas y la sintaxis de los </w:t>
-      </w:r>
-      <w:proofErr w:type="spellStart"/>
-      <w:r>
-        <w:rPr>
-          <w:lang w:val="es-MX"/>
-        </w:rPr>
-        <w:t>Strings</w:t>
-      </w:r>
-      <w:proofErr w:type="spellEnd"/>
-      <w:r>
-        <w:rPr>
-          <w:lang w:val="es-MX"/>
-        </w:rPr>
-        <w:t xml:space="preserve">, pues no tenemos permitido usar comas para el almacenamiento de esta información fuera de aquellas utilizadas para separar los espacios. Sin embargo, este </w:t>
-      </w:r>
-      <w:proofErr w:type="spellStart"/>
-      <w:r>
-        <w:rPr>
-          <w:lang w:val="es-MX"/>
-        </w:rPr>
-        <w:t>Trade</w:t>
-      </w:r>
-      <w:proofErr w:type="spellEnd"/>
-      <w:r>
-        <w:rPr>
-          <w:lang w:val="es-MX"/>
-        </w:rPr>
-        <w:t>-off se considera netamente beneficioso, pues la experiencia adquirida con el formato e</w:t>
-      </w:r>
-      <w:r>
-        <w:rPr>
-          <w:lang w:val="es-MX"/>
-        </w:rPr>
-        <w:t xml:space="preserve">vita prueba y error con un formato desconocido, en general la información no suele ser lo suficientemente larga para requerir una oración, y en el caso de </w:t>
-      </w:r>
-      <w:proofErr w:type="spellStart"/>
-      <w:r>
-        <w:rPr>
-          <w:lang w:val="es-MX"/>
-        </w:rPr>
-        <w:t>arrays</w:t>
-      </w:r>
-      <w:proofErr w:type="spellEnd"/>
-      <w:r>
-        <w:rPr>
-          <w:lang w:val="es-MX"/>
-        </w:rPr>
-        <w:t>, puede delimitarse con punto y coma.</w:t>
+        <w:t xml:space="preserve">ambos desarrolladores del proyecto están familiarizados con el manejo de este formato gracias a los cursos de IP y EDA. Sin embargo, este formato </w:t>
+      </w:r>
+      <w:r>
+        <w:rPr>
+          <w:lang w:val="es-MX"/>
+        </w:rPr>
+        <w:t>resultó en algunas</w:t>
+      </w:r>
+      <w:r>
+        <w:rPr>
+          <w:lang w:val="es-MX"/>
+        </w:rPr>
+        <w:t xml:space="preserve"> limitaciones dentro del almacenamiento</w:t>
+      </w:r>
+      <w:r>
+        <w:rPr>
+          <w:lang w:val="es-MX"/>
+        </w:rPr>
+        <w:t xml:space="preserve"> de los datos</w:t>
+      </w:r>
+      <w:r>
+        <w:rPr>
+          <w:lang w:val="es-MX"/>
+        </w:rPr>
+        <w:t>, especialmente concerniendo la sintaxis de los Strings, pues no tenemos permitido usar comas para el</w:t>
+      </w:r>
+      <w:r>
+        <w:rPr>
+          <w:lang w:val="es-MX"/>
+        </w:rPr>
+        <w:t xml:space="preserve"> </w:t>
+      </w:r>
+      <w:r>
+        <w:rPr>
+          <w:lang w:val="es-MX"/>
+        </w:rPr>
+        <w:lastRenderedPageBreak/>
+        <w:t xml:space="preserve">almacenamiento de esta información fuera de aquellas utilizadas para separar los espacios. </w:t>
+      </w:r>
+      <w:r>
+        <w:rPr>
+          <w:lang w:val="es-MX"/>
+        </w:rPr>
+        <w:t>Por lo tanto y pensando en la posibilidad de futuros problemas con esa limitación de sintaxis preferimos el uso de archivos .txt para tener mayor flexibilidad en la carga y almacenamiento de los datos.</w:t>
       </w:r>
     </w:p>
     <w:p>
@@ -1029,11 +1223,11 @@
       <w:pPr>
         <w:pStyle w:val="Ttulo2"/>
       </w:pPr>
-      <w:bookmarkStart w:id="5" w:name="_Toc69045380"/>
+      <w:bookmarkStart w:id="6" w:name="_Toc69052199"/>
       <w:r>
         <w:t>El método “main”:</w:t>
       </w:r>
-      <w:bookmarkEnd w:id="5"/>
+      <w:bookmarkEnd w:id="6"/>
     </w:p>
     <w:p>
       <w:pPr>
@@ -1046,31 +1240,31 @@
           <w:lang w:val="es-MX"/>
         </w:rPr>
         <w:tab/>
-        <w:t xml:space="preserve">El método main del proyecto está definido como “interfaz_informe.java”, definido en su propio package ajeno al modelo. En este se presenta y da el informe. Esta clase cumple como forma de interacción para ambos tipos de usuarios contemplados en el enunciado (coordinadores y estudiantes), sin embargo, a ambos les sirve de formas diferentes. Pues al correr la aplicación presenta un input en el cual el usuario se identifica o como un estudiante o un coordinador, dependiendo de la cual se presentan las herramientas correspondientes para interactuar de la forma adecuada dependiendo del usuario. En un futuro esta identificación podría ser </w:t>
-      </w:r>
-      <w:r>
-        <w:rPr>
-          <w:lang w:val="es-MX"/>
-        </w:rPr>
-        <w:t>más</w:t>
-      </w:r>
-      <w:r>
-        <w:rPr>
-          <w:lang w:val="es-MX"/>
-        </w:rPr>
-        <w:t xml:space="preserve"> </w:t>
-      </w:r>
-      <w:r>
-        <w:rPr>
-          <w:lang w:val="es-MX"/>
-        </w:rPr>
-        <w:t>específica,</w:t>
-      </w:r>
-      <w:r>
-        <w:rPr>
-          <w:lang w:val="es-MX"/>
-        </w:rPr>
-        <w:t xml:space="preserve"> pero por el momento, solo se requiere la identificación como estudiante o coordinador.</w:t>
+        <w:t>El método main del proyecto está definido como “interfaz_informe.java”,</w:t>
+      </w:r>
+      <w:r>
+        <w:rPr>
+          <w:lang w:val="es-MX"/>
+        </w:rPr>
+        <w:t xml:space="preserve"> una aplicación de consola (sin interfaz gráfica)</w:t>
+      </w:r>
+      <w:r>
+        <w:rPr>
+          <w:lang w:val="es-MX"/>
+        </w:rPr>
+        <w:t xml:space="preserve"> definid</w:t>
+      </w:r>
+      <w:r>
+        <w:rPr>
+          <w:lang w:val="es-MX"/>
+        </w:rPr>
+        <w:t>a</w:t>
+      </w:r>
+      <w:r>
+        <w:rPr>
+          <w:lang w:val="es-MX"/>
+        </w:rPr>
+        <w:t xml:space="preserve"> en su propio package ajeno al modelo. En este se presenta y da el informe. Esta clase cumple como forma de interacción para ambos tipos de usuarios contemplados en el enunciado (coordinadores y estudiantes), sin embargo, a ambos les sirve de formas diferentes. Pues al correr la aplicación presenta un input en el cual el usuario se identifica o como un estudiante o un coordinador, dependiendo de la cual se presentan las herramientas correspondientes para interactuar de la forma adecuada dependiendo del usuario. En un futuro esta identificación podría ser más específica, pero por el momento, solo se requiere la identificación como estudiante o coordinador.</w:t>
       </w:r>
     </w:p>
     <w:p>
@@ -1086,6 +1280,12 @@
         <w:tab/>
         <w:t>Dependiendo de la opción escogida se le ofrecen diferentes opciones al usuario. Tal vez la diferencia mas notable de los dos tipos de usuario es el hecho de que en el caso del coordinador, no solo se le permite conseguir un reporte o inscribir una materia a un estudiante, sino que puede editar la información contenida en el programa en los archivos mencionados anteriormente</w:t>
       </w:r>
+      <w:r>
+        <w:rPr>
+          <w:lang w:val="es-MX"/>
+        </w:rPr>
+        <w:t xml:space="preserve"> mencionados. En cambio, la única modificación posible para un estudiante es la inscripción de materias, fuera de esto, puede consultar su candidatura a grado.</w:t>
+      </w:r>
     </w:p>
     <w:p>
       <w:pPr>
@@ -1098,11 +1298,11 @@
       <w:pPr>
         <w:pStyle w:val="Ttulo2"/>
       </w:pPr>
-      <w:bookmarkStart w:id="6" w:name="_Toc69045378"/>
+      <w:bookmarkStart w:id="7" w:name="_Toc69052200"/>
       <w:r>
         <w:t>Condiciones candidatura a grado:</w:t>
       </w:r>
-      <w:bookmarkEnd w:id="6"/>
+      <w:bookmarkEnd w:id="7"/>
     </w:p>
     <w:p>
       <w:r>
@@ -1160,7 +1360,6 @@
     </w:p>
     <w:p>
       <w:r>
-        <w:lastRenderedPageBreak/>
         <w:t>6.Haber visto seis (6) créditos de tipo CLE</w:t>
       </w:r>
     </w:p>
@@ -1176,7 +1375,13 @@
     </w:p>
     <w:p>
       <w:r>
-        <w:t>8.Haber visto siete (7) cursos de tipo CBU, con las condiciones de:</w:t>
+        <w:t>8.Haber visto</w:t>
+      </w:r>
+      <w:r>
+        <w:t xml:space="preserve"> por lo menos</w:t>
+      </w:r>
+      <w:r>
+        <w:t xml:space="preserve"> siete (7) cursos de tipo CBU, con las condiciones de:</w:t>
       </w:r>
     </w:p>
     <w:p>
@@ -1187,6 +1392,7 @@
     </w:p>
     <w:p>
       <w:r>
+        <w:lastRenderedPageBreak/>
         <w:tab/>
         <w:t>-Haber visto el curso común de Colombia (CBCC-1177)</w:t>
       </w:r>
@@ -1227,11 +1433,11 @@
       <w:pPr>
         <w:pStyle w:val="Ttulo3"/>
       </w:pPr>
-      <w:bookmarkStart w:id="7" w:name="_Toc69045379"/>
+      <w:bookmarkStart w:id="8" w:name="_Toc69052201"/>
       <w:r>
         <w:t>Diagrama de función.</w:t>
       </w:r>
-      <w:bookmarkEnd w:id="7"/>
+      <w:bookmarkEnd w:id="8"/>
       <w:r>
         <w:tab/>
       </w:r>
@@ -1752,6 +1958,31 @@
       <w:szCs w:val="24"/>
     </w:rPr>
   </w:style>
+  <w:style w:type="paragraph" w:styleId="Ttulo4">
+    <w:name w:val="heading 4"/>
+    <w:basedOn w:val="Normal"/>
+    <w:next w:val="Normal"/>
+    <w:link w:val="Ttulo4Car"/>
+    <w:uiPriority w:val="9"/>
+    <w:unhideWhenUsed/>
+    <w:qFormat/>
+    <w:rsid w:val="00CB6616"/>
+    <w:pPr>
+      <w:keepNext/>
+      <w:keepLines/>
+      <w:spacing w:before="40" w:after="0"/>
+      <w:jc w:val="center"/>
+      <w:outlineLvl w:val="3"/>
+    </w:pPr>
+    <w:rPr>
+      <w:rFonts w:eastAsiaTheme="majorEastAsia"/>
+      <w:i/>
+      <w:iCs/>
+      <w:sz w:val="18"/>
+      <w:szCs w:val="18"/>
+      <w:lang w:val="es-MX"/>
+    </w:rPr>
+  </w:style>
   <w:style w:type="character" w:default="1" w:styleId="Fuentedeprrafopredeter">
     <w:name w:val="Default Paragraph Font"/>
     <w:uiPriority w:val="1"/>
@@ -1903,6 +2134,21 @@
       <w:spacing w:after="100"/>
       <w:ind w:left="440"/>
     </w:pPr>
+  </w:style>
+  <w:style w:type="character" w:customStyle="1" w:styleId="Ttulo4Car">
+    <w:name w:val="Título 4 Car"/>
+    <w:basedOn w:val="Fuentedeprrafopredeter"/>
+    <w:link w:val="Ttulo4"/>
+    <w:uiPriority w:val="9"/>
+    <w:rsid w:val="00CB6616"/>
+    <w:rPr>
+      <w:rFonts w:ascii="Times New Roman" w:eastAsiaTheme="majorEastAsia" w:hAnsi="Times New Roman" w:cs="Times New Roman"/>
+      <w:i/>
+      <w:iCs/>
+      <w:sz w:val="18"/>
+      <w:szCs w:val="18"/>
+      <w:lang w:val="es-MX"/>
+    </w:rPr>
   </w:style>
 </w:styles>
 </file>

</xml_diff>

<commit_message>
añadido mundo del problema
</commit_message>
<xml_diff>
--- a/docs/Doc Proyecto 1.docx
+++ b/docs/Doc Proyecto 1.docx
@@ -748,13 +748,8 @@
         <w:pStyle w:val="Ttulo2"/>
       </w:pPr>
       <w:bookmarkStart w:id="2" w:name="_Toc69052195"/>
-      <w:proofErr w:type="gramStart"/>
-      <w:r>
-        <w:t>Link</w:t>
-      </w:r>
-      <w:proofErr w:type="gramEnd"/>
-      <w:r>
-        <w:t xml:space="preserve"> Repositorio:</w:t>
+      <w:r>
+        <w:t>Link Repositorio:</w:t>
       </w:r>
       <w:bookmarkEnd w:id="2"/>
     </w:p>
@@ -768,42 +763,20 @@
         <w:rPr>
           <w:lang w:val="es-MX"/>
         </w:rPr>
-        <w:t xml:space="preserve">Existe un repositorio en GitHub a partir del </w:t>
-      </w:r>
-      <w:proofErr w:type="spellStart"/>
-      <w:r>
-        <w:rPr>
-          <w:lang w:val="es-MX"/>
-        </w:rPr>
-        <w:t>cuál</w:t>
-      </w:r>
-      <w:proofErr w:type="spellEnd"/>
-      <w:r>
-        <w:rPr>
-          <w:lang w:val="es-MX"/>
-        </w:rPr>
-        <w:t xml:space="preserve"> se manejó el trabajo en equipo, de esa misma forma, en este están todas las modificaciones hechas al código.</w:t>
-      </w:r>
-    </w:p>
-    <w:p>
-      <w:pPr>
-        <w:rPr>
-          <w:lang w:val="es-MX"/>
-        </w:rPr>
-      </w:pPr>
-      <w:proofErr w:type="gramStart"/>
-      <w:r>
-        <w:rPr>
-          <w:lang w:val="es-MX"/>
-        </w:rPr>
-        <w:t>Link</w:t>
-      </w:r>
-      <w:proofErr w:type="gramEnd"/>
-      <w:r>
-        <w:rPr>
-          <w:lang w:val="es-MX"/>
-        </w:rPr>
-        <w:t>:</w:t>
+        <w:t>Existe un repositorio en GitHub a partir del cuál se manejó el trabajo en equipo, de esa misma forma, en este están todas las modificaciones hechas al código.</w:t>
+      </w:r>
+    </w:p>
+    <w:p>
+      <w:pPr>
+        <w:rPr>
+          <w:lang w:val="es-MX"/>
+        </w:rPr>
+      </w:pPr>
+      <w:r>
+        <w:rPr>
+          <w:lang w:val="es-MX"/>
+        </w:rPr>
+        <w:t>Link:</w:t>
       </w:r>
     </w:p>
     <w:p>
@@ -1019,6 +992,61 @@
     </w:p>
     <w:p>
       <w:pPr>
+        <w:rPr>
+          <w:lang w:val="es-MX"/>
+        </w:rPr>
+      </w:pPr>
+      <w:r>
+        <w:rPr>
+          <w:noProof/>
+          <w:lang w:val="es-MX"/>
+        </w:rPr>
+        <w:lastRenderedPageBreak/>
+        <w:drawing>
+          <wp:inline distT="0" distB="0" distL="0" distR="0" wp14:anchorId="2405C3D1" wp14:editId="39F6C0D8">
+            <wp:extent cx="5612130" cy="7227570"/>
+            <wp:effectExtent l="0" t="0" r="7620" b="0"/>
+            <wp:docPr id="2" name="Imagen 2" descr="Diagrama&#10;&#10;Descripción generada automáticamente"/>
+            <wp:cNvGraphicFramePr>
+              <a:graphicFrameLocks xmlns:a="http://schemas.openxmlformats.org/drawingml/2006/main" noChangeAspect="1"/>
+            </wp:cNvGraphicFramePr>
+            <a:graphic xmlns:a="http://schemas.openxmlformats.org/drawingml/2006/main">
+              <a:graphicData uri="http://schemas.openxmlformats.org/drawingml/2006/picture">
+                <pic:pic xmlns:pic="http://schemas.openxmlformats.org/drawingml/2006/picture">
+                  <pic:nvPicPr>
+                    <pic:cNvPr id="2" name="Imagen 2" descr="Diagrama&#10;&#10;Descripción generada automáticamente"/>
+                    <pic:cNvPicPr/>
+                  </pic:nvPicPr>
+                  <pic:blipFill>
+                    <a:blip r:embed="rId7" cstate="print">
+                      <a:extLst>
+                        <a:ext uri="{28A0092B-C50C-407E-A947-70E740481C1C}">
+                          <a14:useLocalDpi xmlns:a14="http://schemas.microsoft.com/office/drawing/2010/main" val="0"/>
+                        </a:ext>
+                      </a:extLst>
+                    </a:blip>
+                    <a:stretch>
+                      <a:fillRect/>
+                    </a:stretch>
+                  </pic:blipFill>
+                  <pic:spPr>
+                    <a:xfrm>
+                      <a:off x="0" y="0"/>
+                      <a:ext cx="5612130" cy="7227570"/>
+                    </a:xfrm>
+                    <a:prstGeom prst="rect">
+                      <a:avLst/>
+                    </a:prstGeom>
+                  </pic:spPr>
+                </pic:pic>
+              </a:graphicData>
+            </a:graphic>
+          </wp:inline>
+        </w:drawing>
+      </w:r>
+    </w:p>
+    <w:p>
+      <w:pPr>
         <w:pStyle w:val="Ttulo4"/>
       </w:pPr>
       <w:r>
@@ -1036,21 +1064,20 @@
         <w:rPr>
           <w:lang w:val="es-MX"/>
         </w:rPr>
-        <w:t xml:space="preserve">Entre los cambios notables de ambas versiones puede resaltarse la simplificación de los cursos, pues </w:t>
-      </w:r>
-      <w:proofErr w:type="spellStart"/>
-      <w:r>
-        <w:rPr>
-          <w:lang w:val="es-MX"/>
-        </w:rPr>
-        <w:t>CLEs</w:t>
-      </w:r>
-      <w:proofErr w:type="spellEnd"/>
-      <w:r>
-        <w:rPr>
-          <w:lang w:val="es-MX"/>
-        </w:rPr>
-        <w:t>, Tipo E, etc. Ya no son clases de por sí, sino que se manejan por medio de un array llamado “atributos”, este nos permite que un curso sea varios tipos de cursos a la vez (por ejemplo, un CBU que también es tipo E) y simplifica el código de manera bastante notable.</w:t>
+        <w:t xml:space="preserve">Entre los cambios notables de ambas versiones puede resaltarse la simplificación de los cursos, pues CLEs, Tipo E, etc. Ya no son clases de por sí, sino que se manejan por medio de un array llamado “atributos”, este nos permite que un curso sea varios tipos de cursos a la vez (por </w:t>
+      </w:r>
+      <w:r>
+        <w:rPr>
+          <w:lang w:val="es-MX"/>
+        </w:rPr>
+        <w:lastRenderedPageBreak/>
+        <w:t>ejemplo, un CBU que también es tipo E) y simplifica el código de manera bastante notable.</w:t>
+      </w:r>
+      <w:r>
+        <w:rPr>
+          <w:lang w:val="es-MX"/>
+        </w:rPr>
+        <w:t xml:space="preserve"> Los métodos usados sin embargo, lo hacen ver bastante mas complejo de lo que es en realidad</w:t>
       </w:r>
     </w:p>
     <w:p>
@@ -1093,19 +1120,11 @@
         </w:rPr>
         <w:t>.</w:t>
       </w:r>
-      <w:proofErr w:type="spellStart"/>
-      <w:r>
-        <w:rPr>
-          <w:lang w:val="es-MX"/>
-        </w:rPr>
-        <w:t>csv</w:t>
-      </w:r>
-      <w:proofErr w:type="spellEnd"/>
-      <w:r>
-        <w:rPr>
-          <w:lang w:val="es-MX"/>
-        </w:rPr>
-        <w:t xml:space="preserve"> para el almacenamiento, lectura y escritura de datos. Esta decisión se</w:t>
+      <w:r>
+        <w:rPr>
+          <w:lang w:val="es-MX"/>
+        </w:rPr>
+        <w:t>csv para el almacenamiento, lectura y escritura de datos. Esta decisión se</w:t>
       </w:r>
       <w:r>
         <w:rPr>
@@ -1159,7 +1178,6 @@
         <w:rPr>
           <w:lang w:val="es-MX"/>
         </w:rPr>
-        <w:lastRenderedPageBreak/>
         <w:t xml:space="preserve">almacenamiento de esta información fuera de aquellas utilizadas para separar los espacios. </w:t>
       </w:r>
       <w:r>
@@ -1191,21 +1209,7 @@
         <w:rPr>
           <w:lang w:val="es-MX"/>
         </w:rPr>
-        <w:t xml:space="preserve"> se guarda en un solo archivo .</w:t>
-      </w:r>
-      <w:proofErr w:type="spellStart"/>
-      <w:r>
-        <w:rPr>
-          <w:lang w:val="es-MX"/>
-        </w:rPr>
-        <w:t>txt</w:t>
-      </w:r>
-      <w:proofErr w:type="spellEnd"/>
-      <w:r>
-        <w:rPr>
-          <w:lang w:val="es-MX"/>
-        </w:rPr>
-        <w:t xml:space="preserve">, encontrado en la carpeta “data” del repositorio enviado con este trabajo, el archivo no contiene la totalidad del pensum al ser entregado, pues </w:t>
+        <w:t xml:space="preserve"> se guarda en un solo archivo .txt, encontrado en la carpeta “data” del repositorio enviado con este trabajo, el archivo no contiene la totalidad del pensum al ser entregado, pues </w:t>
       </w:r>
       <w:r>
         <w:rPr>
@@ -1334,15 +1338,7 @@
         <w:t xml:space="preserve"> El estudiante debe de haber completado todas las materias del pensum principal</w:t>
       </w:r>
       <w:r>
-        <w:t xml:space="preserve"> (134 </w:t>
-      </w:r>
-      <w:proofErr w:type="spellStart"/>
-      <w:r>
-        <w:t>creditos</w:t>
-      </w:r>
-      <w:proofErr w:type="spellEnd"/>
-      <w:r>
-        <w:t xml:space="preserve"> en el caso de ISIS)</w:t>
+        <w:t xml:space="preserve"> (134 creditos en el caso de ISIS)</w:t>
       </w:r>
     </w:p>
     <w:p>
@@ -1373,18 +1369,14 @@
     </w:p>
     <w:p>
       <w:r>
+        <w:lastRenderedPageBreak/>
         <w:t>6.Haber visto seis (6) créditos de tipo CLE</w:t>
       </w:r>
     </w:p>
     <w:p>
       <w:r>
-        <w:t xml:space="preserve">7.Haber visto por lo menos dos (2) créditos de tipo </w:t>
-      </w:r>
-      <w:proofErr w:type="spellStart"/>
-      <w:r>
-        <w:t>Epsilon</w:t>
-      </w:r>
-      <w:proofErr w:type="spellEnd"/>
+        <w:t>7.Haber visto por lo menos dos (2) créditos de tipo Epsilon</w:t>
+      </w:r>
     </w:p>
     <w:p>
       <w:r>
@@ -1417,7 +1409,6 @@
     </w:p>
     <w:p>
       <w:r>
-        <w:lastRenderedPageBreak/>
         <w:t xml:space="preserve">El programa hace un </w:t>
       </w:r>
       <w:r>
@@ -1464,17 +1455,41 @@
     </w:p>
     <w:p>
       <w:pPr>
-        <w:rPr>
-          <w:lang w:val="es-MX"/>
-        </w:rPr>
-      </w:pPr>
-    </w:p>
-    <w:p>
-      <w:pPr>
-        <w:rPr>
-          <w:lang w:val="es-MX"/>
-        </w:rPr>
-      </w:pPr>
+        <w:pStyle w:val="Ttulo2"/>
+      </w:pPr>
+      <w:r>
+        <w:t>Inscripcion Materias</w:t>
+      </w:r>
+      <w:r>
+        <w:t>:</w:t>
+      </w:r>
+    </w:p>
+    <w:p>
+      <w:pPr>
+        <w:rPr>
+          <w:lang w:val="es-MX"/>
+        </w:rPr>
+      </w:pPr>
+      <w:r>
+        <w:rPr>
+          <w:lang w:val="es-MX"/>
+        </w:rPr>
+        <w:t xml:space="preserve">Para inscribir una materia, se revisan tres elementos: Los prerrequisitos (de semestres anteriores), Los correquisitos, y los créditos máximos permitidos en el semestre (estos dos sacados del semestre actual), si todo esta en orden, añade la sección del curso que se pretende inscribir al semestre, de lo contrario, le hace print a un informe de que impide su inscripción.  </w:t>
+      </w:r>
+    </w:p>
+    <w:p>
+      <w:pPr>
+        <w:pStyle w:val="Ttulo3"/>
+        <w:rPr>
+          <w:lang w:val="es-MX"/>
+        </w:rPr>
+      </w:pPr>
+      <w:r>
+        <w:rPr>
+          <w:lang w:val="es-MX"/>
+        </w:rPr>
+        <w:t>Diagrama de función:</w:t>
+      </w:r>
     </w:p>
     <w:p>
       <w:pPr>
@@ -1999,7 +2014,6 @@
   <w:style w:type="character" w:default="1" w:styleId="Fuentedeprrafopredeter">
     <w:name w:val="Default Paragraph Font"/>
     <w:uiPriority w:val="1"/>
-    <w:semiHidden/>
     <w:unhideWhenUsed/>
   </w:style>
   <w:style w:type="table" w:default="1" w:styleId="Tablanormal">

</xml_diff>